<commit_message>
Txostena eguneratuta, agindu batzuk falta dira (Txarto daudela uste dut.
</commit_message>
<xml_diff>
--- a/Txostena.docx
+++ b/Txostena.docx
@@ -6080,6 +6080,18 @@
     </w:p>
     <w:p>
       <w:pPr>
+        <w:autoSpaceDE w:val="0"/>
+        <w:autoSpaceDN w:val="0"/>
+        <w:adjustRightInd w:val="0"/>
+        <w:spacing w:after="0" w:line="240" w:lineRule="auto"/>
+        <w:rPr>
+          <w:rFonts w:ascii="Courier New" w:hAnsi="Courier New" w:cs="Courier New"/>
+          <w:lang w:val="en-US"/>
+        </w:rPr>
+      </w:pPr>
+    </w:p>
+    <w:p>
+      <w:pPr>
         <w:pStyle w:val="Ttulo3"/>
       </w:pPr>
       <w:r>
@@ -6118,12 +6130,187 @@
     </w:p>
     <w:p>
       <w:pPr>
+        <w:autoSpaceDE w:val="0"/>
+        <w:autoSpaceDN w:val="0"/>
+        <w:adjustRightInd w:val="0"/>
+        <w:spacing w:after="0" w:line="240" w:lineRule="auto"/>
+        <w:rPr>
+          <w:rFonts w:ascii="Courier New" w:hAnsi="Courier New" w:cs="Courier New"/>
+          <w:lang w:val="en-US"/>
+        </w:rPr>
+      </w:pPr>
+      <w:r>
+        <w:tab/>
+      </w:r>
+      <w:r>
+        <w:tab/>
+      </w:r>
+      <w:r>
+        <w:tab/>
+      </w:r>
+      <w:r>
+        <w:rPr>
+          <w:rFonts w:ascii="Courier New" w:hAnsi="Courier New" w:cs="Courier New"/>
+          <w:lang w:val="en-US"/>
+        </w:rPr>
+        <w:t>UPDATE `BAZKIDE`</w:t>
+      </w:r>
+    </w:p>
+    <w:p>
+      <w:pPr>
+        <w:autoSpaceDE w:val="0"/>
+        <w:autoSpaceDN w:val="0"/>
+        <w:adjustRightInd w:val="0"/>
+        <w:spacing w:after="0" w:line="240" w:lineRule="auto"/>
+        <w:rPr>
+          <w:rFonts w:ascii="Courier New" w:hAnsi="Courier New" w:cs="Courier New"/>
+          <w:lang w:val="en-US"/>
+        </w:rPr>
+      </w:pPr>
+      <w:r>
+        <w:rPr>
+          <w:rFonts w:ascii="Courier New" w:hAnsi="Courier New" w:cs="Courier New"/>
+          <w:lang w:val="en-US"/>
+        </w:rPr>
+        <w:tab/>
+      </w:r>
+      <w:r>
+        <w:rPr>
+          <w:rFonts w:ascii="Courier New" w:hAnsi="Courier New" w:cs="Courier New"/>
+          <w:lang w:val="en-US"/>
+        </w:rPr>
+        <w:tab/>
+      </w:r>
+      <w:r>
+        <w:rPr>
+          <w:rFonts w:ascii="Courier New" w:hAnsi="Courier New" w:cs="Courier New"/>
+          <w:lang w:val="en-US"/>
+        </w:rPr>
+        <w:tab/>
+        <w:t>SET `</w:t>
+      </w:r>
+      <w:proofErr w:type="spellStart"/>
+      <w:r>
+        <w:rPr>
+          <w:rFonts w:ascii="Courier New" w:hAnsi="Courier New" w:cs="Courier New"/>
+          <w:lang w:val="en-US"/>
+        </w:rPr>
+        <w:t>Egoera</w:t>
+      </w:r>
+      <w:proofErr w:type="spellEnd"/>
+      <w:r>
+        <w:rPr>
+          <w:rFonts w:ascii="Courier New" w:hAnsi="Courier New" w:cs="Courier New"/>
+          <w:lang w:val="en-US"/>
+        </w:rPr>
+        <w:t>`='Alta'</w:t>
+      </w:r>
+    </w:p>
+    <w:p>
+      <w:pPr>
+        <w:autoSpaceDE w:val="0"/>
+        <w:autoSpaceDN w:val="0"/>
+        <w:adjustRightInd w:val="0"/>
+        <w:spacing w:after="0" w:line="240" w:lineRule="auto"/>
+        <w:rPr>
+          <w:rFonts w:ascii="Courier New" w:hAnsi="Courier New" w:cs="Courier New"/>
+          <w:lang w:val="en-US"/>
+        </w:rPr>
+      </w:pPr>
+      <w:r>
+        <w:rPr>
+          <w:rFonts w:ascii="Courier New" w:hAnsi="Courier New" w:cs="Courier New"/>
+          <w:lang w:val="en-US"/>
+        </w:rPr>
+        <w:tab/>
+      </w:r>
+      <w:r>
+        <w:rPr>
+          <w:rFonts w:ascii="Courier New" w:hAnsi="Courier New" w:cs="Courier New"/>
+          <w:lang w:val="en-US"/>
+        </w:rPr>
+        <w:tab/>
+      </w:r>
+      <w:r>
+        <w:rPr>
+          <w:rFonts w:ascii="Courier New" w:hAnsi="Courier New" w:cs="Courier New"/>
+          <w:lang w:val="en-US"/>
+        </w:rPr>
+        <w:tab/>
+      </w:r>
+      <w:r>
+        <w:rPr>
+          <w:rFonts w:ascii="Courier New" w:hAnsi="Courier New" w:cs="Courier New"/>
+          <w:lang w:val="en-US"/>
+        </w:rPr>
+        <w:t>WH</w:t>
+      </w:r>
+      <w:r>
+        <w:rPr>
+          <w:rFonts w:ascii="Courier New" w:hAnsi="Courier New" w:cs="Courier New"/>
+          <w:lang w:val="en-US"/>
+        </w:rPr>
+        <w:t>ERE `</w:t>
+      </w:r>
+      <w:proofErr w:type="spellStart"/>
+      <w:r>
+        <w:rPr>
+          <w:rFonts w:ascii="Courier New" w:hAnsi="Courier New" w:cs="Courier New"/>
+          <w:lang w:val="en-US"/>
+        </w:rPr>
+        <w:t>Kodea</w:t>
+      </w:r>
+      <w:proofErr w:type="spellEnd"/>
+      <w:r>
+        <w:rPr>
+          <w:rFonts w:ascii="Courier New" w:hAnsi="Courier New" w:cs="Courier New"/>
+          <w:lang w:val="en-US"/>
+        </w:rPr>
+        <w:t>`='</w:t>
+      </w:r>
+      <w:proofErr w:type="spellStart"/>
+      <w:r>
+        <w:rPr>
+          <w:rFonts w:ascii="Courier New" w:hAnsi="Courier New" w:cs="Courier New"/>
+          <w:lang w:val="en-US"/>
+        </w:rPr>
+        <w:t>pKodea</w:t>
+      </w:r>
+      <w:proofErr w:type="spellEnd"/>
+      <w:r>
+        <w:rPr>
+          <w:rFonts w:ascii="Courier New" w:hAnsi="Courier New" w:cs="Courier New"/>
+          <w:lang w:val="en-US"/>
+        </w:rPr>
+        <w:t>';</w:t>
+      </w:r>
+    </w:p>
+    <w:p>
+      <w:pPr>
+        <w:autoSpaceDE w:val="0"/>
+        <w:autoSpaceDN w:val="0"/>
+        <w:adjustRightInd w:val="0"/>
+        <w:spacing w:after="0" w:line="240" w:lineRule="auto"/>
+        <w:rPr>
+          <w:rFonts w:ascii="Courier New" w:hAnsi="Courier New" w:cs="Courier New"/>
+          <w:lang w:val="en-US"/>
+        </w:rPr>
+      </w:pPr>
+    </w:p>
+    <w:p>
+      <w:pPr>
         <w:pStyle w:val="Ttulo3"/>
       </w:pPr>
       <w:r>
-        <w:tab/>
-      </w:r>
-      <w:r>
+        <w:rPr>
+          <w:lang w:val="en-US"/>
+        </w:rPr>
+        <w:tab/>
+      </w:r>
+      <w:r>
+        <w:rPr>
+          <w:lang w:val="en-US"/>
+        </w:rPr>
         <w:tab/>
       </w:r>
       <w:proofErr w:type="spellStart"/>
@@ -6150,6 +6337,390 @@
     </w:p>
     <w:p>
       <w:pPr>
+        <w:autoSpaceDE w:val="0"/>
+        <w:autoSpaceDN w:val="0"/>
+        <w:adjustRightInd w:val="0"/>
+        <w:spacing w:after="0" w:line="240" w:lineRule="auto"/>
+        <w:rPr>
+          <w:rFonts w:ascii="Courier New" w:hAnsi="Courier New" w:cs="Courier New"/>
+          <w:lang w:val="en-US"/>
+        </w:rPr>
+      </w:pPr>
+      <w:r>
+        <w:tab/>
+      </w:r>
+      <w:r>
+        <w:tab/>
+      </w:r>
+      <w:r>
+        <w:tab/>
+      </w:r>
+      <w:r>
+        <w:rPr>
+          <w:rFonts w:ascii="Courier New" w:hAnsi="Courier New" w:cs="Courier New"/>
+          <w:lang w:val="en-US"/>
+        </w:rPr>
+        <w:t>UPDATE `BAZKIDE`</w:t>
+      </w:r>
+    </w:p>
+    <w:p>
+      <w:pPr>
+        <w:autoSpaceDE w:val="0"/>
+        <w:autoSpaceDN w:val="0"/>
+        <w:adjustRightInd w:val="0"/>
+        <w:spacing w:after="0" w:line="240" w:lineRule="auto"/>
+        <w:rPr>
+          <w:rFonts w:ascii="Courier New" w:hAnsi="Courier New" w:cs="Courier New"/>
+          <w:lang w:val="en-US"/>
+        </w:rPr>
+      </w:pPr>
+      <w:r>
+        <w:rPr>
+          <w:rFonts w:ascii="Courier New" w:hAnsi="Courier New" w:cs="Courier New"/>
+          <w:lang w:val="en-US"/>
+        </w:rPr>
+        <w:tab/>
+      </w:r>
+      <w:r>
+        <w:rPr>
+          <w:rFonts w:ascii="Courier New" w:hAnsi="Courier New" w:cs="Courier New"/>
+          <w:lang w:val="en-US"/>
+        </w:rPr>
+        <w:tab/>
+      </w:r>
+      <w:r>
+        <w:rPr>
+          <w:rFonts w:ascii="Courier New" w:hAnsi="Courier New" w:cs="Courier New"/>
+          <w:lang w:val="en-US"/>
+        </w:rPr>
+        <w:tab/>
+        <w:t>SET `</w:t>
+      </w:r>
+      <w:proofErr w:type="spellStart"/>
+      <w:r>
+        <w:rPr>
+          <w:rFonts w:ascii="Courier New" w:hAnsi="Courier New" w:cs="Courier New"/>
+          <w:lang w:val="en-US"/>
+        </w:rPr>
+        <w:t>Egoera</w:t>
+      </w:r>
+      <w:proofErr w:type="spellEnd"/>
+      <w:r>
+        <w:rPr>
+          <w:rFonts w:ascii="Courier New" w:hAnsi="Courier New" w:cs="Courier New"/>
+          <w:lang w:val="en-US"/>
+        </w:rPr>
+        <w:t>`='Baja'</w:t>
+      </w:r>
+    </w:p>
+    <w:p>
+      <w:pPr>
+        <w:autoSpaceDE w:val="0"/>
+        <w:autoSpaceDN w:val="0"/>
+        <w:adjustRightInd w:val="0"/>
+        <w:spacing w:after="0" w:line="240" w:lineRule="auto"/>
+        <w:rPr>
+          <w:rFonts w:ascii="Courier New" w:hAnsi="Courier New" w:cs="Courier New"/>
+          <w:lang w:val="en-US"/>
+        </w:rPr>
+      </w:pPr>
+      <w:r>
+        <w:rPr>
+          <w:rFonts w:ascii="Courier New" w:hAnsi="Courier New" w:cs="Courier New"/>
+          <w:lang w:val="en-US"/>
+        </w:rPr>
+        <w:tab/>
+      </w:r>
+      <w:r>
+        <w:rPr>
+          <w:rFonts w:ascii="Courier New" w:hAnsi="Courier New" w:cs="Courier New"/>
+          <w:lang w:val="en-US"/>
+        </w:rPr>
+        <w:tab/>
+      </w:r>
+      <w:r>
+        <w:rPr>
+          <w:rFonts w:ascii="Courier New" w:hAnsi="Courier New" w:cs="Courier New"/>
+          <w:lang w:val="en-US"/>
+        </w:rPr>
+        <w:tab/>
+      </w:r>
+      <w:r>
+        <w:rPr>
+          <w:rFonts w:ascii="Courier New" w:hAnsi="Courier New" w:cs="Courier New"/>
+          <w:lang w:val="en-US"/>
+        </w:rPr>
+        <w:t>WHERE `</w:t>
+      </w:r>
+      <w:proofErr w:type="spellStart"/>
+      <w:r>
+        <w:rPr>
+          <w:rFonts w:ascii="Courier New" w:hAnsi="Courier New" w:cs="Courier New"/>
+          <w:lang w:val="en-US"/>
+        </w:rPr>
+        <w:t>Kodea</w:t>
+      </w:r>
+      <w:proofErr w:type="spellEnd"/>
+      <w:r>
+        <w:rPr>
+          <w:rFonts w:ascii="Courier New" w:hAnsi="Courier New" w:cs="Courier New"/>
+          <w:lang w:val="en-US"/>
+        </w:rPr>
+        <w:t>`='</w:t>
+      </w:r>
+      <w:proofErr w:type="spellStart"/>
+      <w:r>
+        <w:rPr>
+          <w:rFonts w:ascii="Courier New" w:hAnsi="Courier New" w:cs="Courier New"/>
+          <w:lang w:val="en-US"/>
+        </w:rPr>
+        <w:t>pKodea</w:t>
+      </w:r>
+      <w:proofErr w:type="spellEnd"/>
+      <w:r>
+        <w:rPr>
+          <w:rFonts w:ascii="Courier New" w:hAnsi="Courier New" w:cs="Courier New"/>
+          <w:lang w:val="en-US"/>
+        </w:rPr>
+        <w:t>';</w:t>
+      </w:r>
+    </w:p>
+    <w:p>
+      <w:pPr>
+        <w:autoSpaceDE w:val="0"/>
+        <w:autoSpaceDN w:val="0"/>
+        <w:adjustRightInd w:val="0"/>
+        <w:spacing w:after="0" w:line="240" w:lineRule="auto"/>
+        <w:rPr>
+          <w:rFonts w:ascii="Courier New" w:hAnsi="Courier New" w:cs="Courier New"/>
+          <w:lang w:val="en-US"/>
+        </w:rPr>
+      </w:pPr>
+    </w:p>
+    <w:p>
+      <w:pPr>
+        <w:autoSpaceDE w:val="0"/>
+        <w:autoSpaceDN w:val="0"/>
+        <w:adjustRightInd w:val="0"/>
+        <w:spacing w:after="0" w:line="240" w:lineRule="auto"/>
+        <w:rPr>
+          <w:rFonts w:ascii="Courier New" w:hAnsi="Courier New" w:cs="Courier New"/>
+        </w:rPr>
+      </w:pPr>
+      <w:r>
+        <w:rPr>
+          <w:lang w:val="en-US"/>
+        </w:rPr>
+        <w:tab/>
+      </w:r>
+      <w:r>
+        <w:rPr>
+          <w:lang w:val="en-US"/>
+        </w:rPr>
+        <w:tab/>
+      </w:r>
+      <w:r>
+        <w:rPr>
+          <w:lang w:val="en-US"/>
+        </w:rPr>
+        <w:tab/>
+      </w:r>
+      <w:r>
+        <w:rPr>
+          <w:rFonts w:ascii="Courier New" w:hAnsi="Courier New" w:cs="Courier New"/>
+        </w:rPr>
+        <w:t>UPDATE `PELIKULA`</w:t>
+      </w:r>
+      <w:r>
+        <w:rPr>
+          <w:rFonts w:ascii="Courier New" w:hAnsi="Courier New" w:cs="Courier New"/>
+        </w:rPr>
+        <w:tab/>
+      </w:r>
+      <w:r>
+        <w:rPr>
+          <w:rFonts w:ascii="Courier New" w:hAnsi="Courier New" w:cs="Courier New"/>
+        </w:rPr>
+        <w:tab/>
+      </w:r>
+      <w:r>
+        <w:rPr>
+          <w:rFonts w:ascii="Courier New" w:hAnsi="Courier New" w:cs="Courier New"/>
+        </w:rPr>
+        <w:tab/>
+      </w:r>
+      <w:r>
+        <w:rPr>
+          <w:rFonts w:ascii="Courier New" w:hAnsi="Courier New" w:cs="Courier New"/>
+        </w:rPr>
+        <w:tab/>
+      </w:r>
+      <w:r>
+        <w:rPr>
+          <w:rFonts w:ascii="Courier New" w:hAnsi="Courier New" w:cs="Courier New"/>
+        </w:rPr>
+        <w:tab/>
+      </w:r>
+      <w:r>
+        <w:rPr>
+          <w:rFonts w:ascii="Courier New" w:hAnsi="Courier New" w:cs="Courier New"/>
+        </w:rPr>
+        <w:tab/>
+      </w:r>
+      <w:r>
+        <w:rPr>
+          <w:rFonts w:ascii="Courier New" w:hAnsi="Courier New" w:cs="Courier New"/>
+        </w:rPr>
+        <w:tab/>
+      </w:r>
+      <w:r>
+        <w:rPr>
+          <w:rFonts w:ascii="Courier New" w:hAnsi="Courier New" w:cs="Courier New"/>
+        </w:rPr>
+        <w:tab/>
+        <w:t>SET `</w:t>
+      </w:r>
+      <w:proofErr w:type="spellStart"/>
+      <w:r>
+        <w:rPr>
+          <w:rFonts w:ascii="Courier New" w:hAnsi="Courier New" w:cs="Courier New"/>
+        </w:rPr>
+        <w:t>Egoera</w:t>
+      </w:r>
+      <w:proofErr w:type="spellEnd"/>
+      <w:r>
+        <w:rPr>
+          <w:rFonts w:ascii="Courier New" w:hAnsi="Courier New" w:cs="Courier New"/>
+        </w:rPr>
+        <w:t>`='</w:t>
+      </w:r>
+      <w:proofErr w:type="spellStart"/>
+      <w:r>
+        <w:rPr>
+          <w:rFonts w:ascii="Courier New" w:hAnsi="Courier New" w:cs="Courier New"/>
+        </w:rPr>
+        <w:t>Deskatalogatuta</w:t>
+      </w:r>
+      <w:proofErr w:type="spellEnd"/>
+      <w:r>
+        <w:rPr>
+          <w:rFonts w:ascii="Courier New" w:hAnsi="Courier New" w:cs="Courier New"/>
+        </w:rPr>
+        <w:t>'</w:t>
+      </w:r>
+    </w:p>
+    <w:p>
+      <w:pPr>
+        <w:autoSpaceDE w:val="0"/>
+        <w:autoSpaceDN w:val="0"/>
+        <w:adjustRightInd w:val="0"/>
+        <w:spacing w:after="0" w:line="240" w:lineRule="auto"/>
+        <w:rPr>
+          <w:rFonts w:ascii="Courier New" w:hAnsi="Courier New" w:cs="Courier New"/>
+        </w:rPr>
+      </w:pPr>
+      <w:r>
+        <w:rPr>
+          <w:rFonts w:ascii="Courier New" w:hAnsi="Courier New" w:cs="Courier New"/>
+        </w:rPr>
+        <w:tab/>
+      </w:r>
+      <w:r>
+        <w:rPr>
+          <w:rFonts w:ascii="Courier New" w:hAnsi="Courier New" w:cs="Courier New"/>
+        </w:rPr>
+        <w:tab/>
+      </w:r>
+      <w:r>
+        <w:rPr>
+          <w:rFonts w:ascii="Courier New" w:hAnsi="Courier New" w:cs="Courier New"/>
+        </w:rPr>
+        <w:tab/>
+      </w:r>
+      <w:r>
+        <w:rPr>
+          <w:rFonts w:ascii="Courier New" w:hAnsi="Courier New" w:cs="Courier New"/>
+        </w:rPr>
+        <w:t>WHERE '`ALOKAIRUAK`</w:t>
+      </w:r>
+      <w:proofErr w:type="gramStart"/>
+      <w:r>
+        <w:rPr>
+          <w:rFonts w:ascii="Courier New" w:hAnsi="Courier New" w:cs="Courier New"/>
+        </w:rPr>
+        <w:t>.`</w:t>
+      </w:r>
+      <w:proofErr w:type="spellStart"/>
+      <w:proofErr w:type="gramEnd"/>
+      <w:r>
+        <w:rPr>
+          <w:rFonts w:ascii="Courier New" w:hAnsi="Courier New" w:cs="Courier New"/>
+        </w:rPr>
+        <w:t>Bazkide_kodea</w:t>
+      </w:r>
+      <w:proofErr w:type="spellEnd"/>
+      <w:r>
+        <w:rPr>
+          <w:rFonts w:ascii="Courier New" w:hAnsi="Courier New" w:cs="Courier New"/>
+        </w:rPr>
+        <w:t>`'='</w:t>
+      </w:r>
+      <w:proofErr w:type="spellStart"/>
+      <w:r>
+        <w:rPr>
+          <w:rFonts w:ascii="Courier New" w:hAnsi="Courier New" w:cs="Courier New"/>
+        </w:rPr>
+        <w:t>pKodea</w:t>
+      </w:r>
+      <w:proofErr w:type="spellEnd"/>
+      <w:r>
+        <w:rPr>
+          <w:rFonts w:ascii="Courier New" w:hAnsi="Courier New" w:cs="Courier New"/>
+        </w:rPr>
+        <w:t>' and '`ALOKAIRUAK`.`</w:t>
+      </w:r>
+      <w:proofErr w:type="spellStart"/>
+      <w:r>
+        <w:rPr>
+          <w:rFonts w:ascii="Courier New" w:hAnsi="Courier New" w:cs="Courier New"/>
+        </w:rPr>
+        <w:t>Pelikula_kodea</w:t>
+      </w:r>
+      <w:proofErr w:type="spellEnd"/>
+      <w:r>
+        <w:rPr>
+          <w:rFonts w:ascii="Courier New" w:hAnsi="Courier New" w:cs="Courier New"/>
+        </w:rPr>
+        <w:t>`' ='`PELIKULA`.`</w:t>
+      </w:r>
+      <w:proofErr w:type="spellStart"/>
+      <w:r>
+        <w:rPr>
+          <w:rFonts w:ascii="Courier New" w:hAnsi="Courier New" w:cs="Courier New"/>
+        </w:rPr>
+        <w:t>Kodea</w:t>
+      </w:r>
+      <w:proofErr w:type="spellEnd"/>
+      <w:r>
+        <w:rPr>
+          <w:rFonts w:ascii="Courier New" w:hAnsi="Courier New" w:cs="Courier New"/>
+        </w:rPr>
+        <w:t>`';</w:t>
+      </w:r>
+    </w:p>
+    <w:p>
+      <w:pPr>
+        <w:autoSpaceDE w:val="0"/>
+        <w:autoSpaceDN w:val="0"/>
+        <w:adjustRightInd w:val="0"/>
+        <w:spacing w:after="0" w:line="240" w:lineRule="auto"/>
+        <w:rPr>
+          <w:rFonts w:ascii="Courier New" w:hAnsi="Courier New" w:cs="Courier New"/>
+        </w:rPr>
+      </w:pPr>
+    </w:p>
+    <w:p>
+      <w:pPr>
         <w:pStyle w:val="Ttulo3"/>
       </w:pPr>
       <w:r>
@@ -6174,12 +6745,273 @@
     </w:p>
     <w:p>
       <w:pPr>
+        <w:autoSpaceDE w:val="0"/>
+        <w:autoSpaceDN w:val="0"/>
+        <w:adjustRightInd w:val="0"/>
+        <w:spacing w:after="0" w:line="240" w:lineRule="auto"/>
+        <w:rPr>
+          <w:rFonts w:ascii="Courier New" w:hAnsi="Courier New" w:cs="Courier New"/>
+          <w:lang w:val="en-US"/>
+        </w:rPr>
+      </w:pPr>
+      <w:r>
+        <w:tab/>
+      </w:r>
+      <w:r>
+        <w:tab/>
+      </w:r>
+      <w:r>
+        <w:tab/>
+      </w:r>
+      <w:r>
+        <w:rPr>
+          <w:rFonts w:ascii="Courier New" w:hAnsi="Courier New" w:cs="Courier New"/>
+          <w:lang w:val="en-US"/>
+        </w:rPr>
+        <w:t>INSERT INTO `PELIKULA`</w:t>
+      </w:r>
+    </w:p>
+    <w:p>
+      <w:pPr>
+        <w:autoSpaceDE w:val="0"/>
+        <w:autoSpaceDN w:val="0"/>
+        <w:adjustRightInd w:val="0"/>
+        <w:spacing w:after="0" w:line="240" w:lineRule="auto"/>
+        <w:rPr>
+          <w:rFonts w:ascii="Courier New" w:hAnsi="Courier New" w:cs="Courier New"/>
+          <w:lang w:val="en-US"/>
+        </w:rPr>
+      </w:pPr>
+      <w:r>
+        <w:rPr>
+          <w:rFonts w:ascii="Courier New" w:hAnsi="Courier New" w:cs="Courier New"/>
+          <w:lang w:val="en-US"/>
+        </w:rPr>
+        <w:tab/>
+      </w:r>
+      <w:r>
+        <w:rPr>
+          <w:rFonts w:ascii="Courier New" w:hAnsi="Courier New" w:cs="Courier New"/>
+          <w:lang w:val="en-US"/>
+        </w:rPr>
+        <w:tab/>
+      </w:r>
+      <w:r>
+        <w:rPr>
+          <w:rFonts w:ascii="Courier New" w:hAnsi="Courier New" w:cs="Courier New"/>
+          <w:lang w:val="en-US"/>
+        </w:rPr>
+        <w:tab/>
+      </w:r>
+      <w:r>
+        <w:rPr>
+          <w:rFonts w:ascii="Courier New" w:hAnsi="Courier New" w:cs="Courier New"/>
+          <w:lang w:val="en-US"/>
+        </w:rPr>
+        <w:t>(`</w:t>
+      </w:r>
+      <w:proofErr w:type="spellStart"/>
+      <w:r>
+        <w:rPr>
+          <w:rFonts w:ascii="Courier New" w:hAnsi="Courier New" w:cs="Courier New"/>
+          <w:lang w:val="en-US"/>
+        </w:rPr>
+        <w:t>Kodea</w:t>
+      </w:r>
+      <w:proofErr w:type="spellEnd"/>
+      <w:r>
+        <w:rPr>
+          <w:rFonts w:ascii="Courier New" w:hAnsi="Courier New" w:cs="Courier New"/>
+          <w:lang w:val="en-US"/>
+        </w:rPr>
+        <w:t>`, `</w:t>
+      </w:r>
+      <w:proofErr w:type="spellStart"/>
+      <w:r>
+        <w:rPr>
+          <w:rFonts w:ascii="Courier New" w:hAnsi="Courier New" w:cs="Courier New"/>
+          <w:lang w:val="en-US"/>
+        </w:rPr>
+        <w:t>Iz</w:t>
+      </w:r>
+      <w:r>
+        <w:rPr>
+          <w:rFonts w:ascii="Courier New" w:hAnsi="Courier New" w:cs="Courier New"/>
+          <w:lang w:val="en-US"/>
+        </w:rPr>
+        <w:t>ena</w:t>
+      </w:r>
+      <w:proofErr w:type="spellEnd"/>
+      <w:r>
+        <w:rPr>
+          <w:rFonts w:ascii="Courier New" w:hAnsi="Courier New" w:cs="Courier New"/>
+          <w:lang w:val="en-US"/>
+        </w:rPr>
+        <w:t>`, `</w:t>
+      </w:r>
+      <w:proofErr w:type="spellStart"/>
+      <w:r>
+        <w:rPr>
+          <w:rFonts w:ascii="Courier New" w:hAnsi="Courier New" w:cs="Courier New"/>
+          <w:lang w:val="en-US"/>
+        </w:rPr>
+        <w:t>Prezioa</w:t>
+      </w:r>
+      <w:proofErr w:type="spellEnd"/>
+      <w:r>
+        <w:rPr>
+          <w:rFonts w:ascii="Courier New" w:hAnsi="Courier New" w:cs="Courier New"/>
+          <w:lang w:val="en-US"/>
+        </w:rPr>
+        <w:t>`, `</w:t>
+      </w:r>
+      <w:proofErr w:type="spellStart"/>
+      <w:r>
+        <w:rPr>
+          <w:rFonts w:ascii="Courier New" w:hAnsi="Courier New" w:cs="Courier New"/>
+          <w:lang w:val="en-US"/>
+        </w:rPr>
+        <w:t>Sartze_data</w:t>
+      </w:r>
+      <w:proofErr w:type="spellEnd"/>
+      <w:r>
+        <w:rPr>
+          <w:rFonts w:ascii="Courier New" w:hAnsi="Courier New" w:cs="Courier New"/>
+          <w:lang w:val="en-US"/>
+        </w:rPr>
+        <w:t>`)</w:t>
+      </w:r>
+    </w:p>
+    <w:p>
+      <w:pPr>
+        <w:autoSpaceDE w:val="0"/>
+        <w:autoSpaceDN w:val="0"/>
+        <w:adjustRightInd w:val="0"/>
+        <w:spacing w:after="0" w:line="240" w:lineRule="auto"/>
+        <w:rPr>
+          <w:rFonts w:ascii="Courier New" w:hAnsi="Courier New" w:cs="Courier New"/>
+          <w:lang w:val="en-US"/>
+        </w:rPr>
+      </w:pPr>
+      <w:r>
+        <w:rPr>
+          <w:rFonts w:ascii="Courier New" w:hAnsi="Courier New" w:cs="Courier New"/>
+          <w:lang w:val="en-US"/>
+        </w:rPr>
+        <w:tab/>
+      </w:r>
+      <w:r>
+        <w:rPr>
+          <w:rFonts w:ascii="Courier New" w:hAnsi="Courier New" w:cs="Courier New"/>
+          <w:lang w:val="en-US"/>
+        </w:rPr>
+        <w:tab/>
+      </w:r>
+      <w:r>
+        <w:rPr>
+          <w:rFonts w:ascii="Courier New" w:hAnsi="Courier New" w:cs="Courier New"/>
+          <w:lang w:val="en-US"/>
+        </w:rPr>
+        <w:tab/>
+      </w:r>
+      <w:proofErr w:type="gramStart"/>
+      <w:r>
+        <w:rPr>
+          <w:rFonts w:ascii="Courier New" w:hAnsi="Courier New" w:cs="Courier New"/>
+          <w:lang w:val="en-US"/>
+        </w:rPr>
+        <w:t>VALUES(</w:t>
+      </w:r>
+      <w:proofErr w:type="gramEnd"/>
+      <w:r>
+        <w:rPr>
+          <w:rFonts w:ascii="Courier New" w:hAnsi="Courier New" w:cs="Courier New"/>
+          <w:lang w:val="en-US"/>
+        </w:rPr>
+        <w:t xml:space="preserve">'+ </w:t>
+      </w:r>
+      <w:proofErr w:type="spellStart"/>
+      <w:r>
+        <w:rPr>
+          <w:rFonts w:ascii="Courier New" w:hAnsi="Courier New" w:cs="Courier New"/>
+          <w:lang w:val="en-US"/>
+        </w:rPr>
+        <w:t>pKodea</w:t>
+      </w:r>
+      <w:proofErr w:type="spellEnd"/>
+      <w:r>
+        <w:rPr>
+          <w:rFonts w:ascii="Courier New" w:hAnsi="Courier New" w:cs="Courier New"/>
+          <w:lang w:val="en-US"/>
+        </w:rPr>
+        <w:t xml:space="preserve"> +', '+ </w:t>
+      </w:r>
+      <w:proofErr w:type="spellStart"/>
+      <w:r>
+        <w:rPr>
+          <w:rFonts w:ascii="Courier New" w:hAnsi="Courier New" w:cs="Courier New"/>
+          <w:lang w:val="en-US"/>
+        </w:rPr>
+        <w:t>pIzena</w:t>
+      </w:r>
+      <w:proofErr w:type="spellEnd"/>
+      <w:r>
+        <w:rPr>
+          <w:rFonts w:ascii="Courier New" w:hAnsi="Courier New" w:cs="Courier New"/>
+          <w:lang w:val="en-US"/>
+        </w:rPr>
+        <w:t xml:space="preserve"> + ', </w:t>
+      </w:r>
+      <w:r>
+        <w:rPr>
+          <w:rFonts w:ascii="Courier New" w:hAnsi="Courier New" w:cs="Courier New"/>
+          <w:lang w:val="en-US"/>
+        </w:rPr>
+        <w:t xml:space="preserve">+ </w:t>
+      </w:r>
+      <w:proofErr w:type="spellStart"/>
+      <w:r>
+        <w:rPr>
+          <w:rFonts w:ascii="Courier New" w:hAnsi="Courier New" w:cs="Courier New"/>
+          <w:lang w:val="en-US"/>
+        </w:rPr>
+        <w:t>pPrezioa</w:t>
+      </w:r>
+      <w:proofErr w:type="spellEnd"/>
+      <w:r>
+        <w:rPr>
+          <w:rFonts w:ascii="Courier New" w:hAnsi="Courier New" w:cs="Courier New"/>
+          <w:lang w:val="en-US"/>
+        </w:rPr>
+        <w:t xml:space="preserve"> +, '+ data +');</w:t>
+      </w:r>
+    </w:p>
+    <w:p>
+      <w:pPr>
+        <w:autoSpaceDE w:val="0"/>
+        <w:autoSpaceDN w:val="0"/>
+        <w:adjustRightInd w:val="0"/>
+        <w:spacing w:after="0" w:line="240" w:lineRule="auto"/>
+        <w:rPr>
+          <w:rFonts w:ascii="Courier New" w:hAnsi="Courier New" w:cs="Courier New"/>
+          <w:lang w:val="en-US"/>
+        </w:rPr>
+      </w:pPr>
+    </w:p>
+    <w:p>
+      <w:pPr>
         <w:pStyle w:val="Ttulo3"/>
       </w:pPr>
       <w:r>
-        <w:tab/>
-      </w:r>
-      <w:r>
+        <w:rPr>
+          <w:lang w:val="en-US"/>
+        </w:rPr>
+        <w:tab/>
+      </w:r>
+      <w:r>
+        <w:rPr>
+          <w:lang w:val="en-US"/>
+        </w:rPr>
         <w:tab/>
       </w:r>
       <w:proofErr w:type="spellStart"/>
@@ -6204,6 +7036,2745 @@
       </w:r>
       <w:proofErr w:type="spellEnd"/>
     </w:p>
+    <w:p>
+      <w:pPr>
+        <w:autoSpaceDE w:val="0"/>
+        <w:autoSpaceDN w:val="0"/>
+        <w:adjustRightInd w:val="0"/>
+        <w:spacing w:after="0" w:line="240" w:lineRule="auto"/>
+        <w:rPr>
+          <w:rFonts w:ascii="Courier New" w:hAnsi="Courier New" w:cs="Courier New"/>
+          <w:lang w:val="en-US"/>
+        </w:rPr>
+      </w:pPr>
+      <w:r>
+        <w:tab/>
+      </w:r>
+      <w:r>
+        <w:tab/>
+      </w:r>
+      <w:r>
+        <w:tab/>
+      </w:r>
+      <w:r>
+        <w:rPr>
+          <w:rFonts w:ascii="Courier New" w:hAnsi="Courier New" w:cs="Courier New"/>
+          <w:lang w:val="en-US"/>
+        </w:rPr>
+        <w:t>DELETE FROM `PELIKULA`</w:t>
+      </w:r>
+    </w:p>
+    <w:p>
+      <w:pPr>
+        <w:autoSpaceDE w:val="0"/>
+        <w:autoSpaceDN w:val="0"/>
+        <w:adjustRightInd w:val="0"/>
+        <w:spacing w:after="0" w:line="240" w:lineRule="auto"/>
+        <w:rPr>
+          <w:rFonts w:ascii="Courier New" w:hAnsi="Courier New" w:cs="Courier New"/>
+          <w:lang w:val="en-US"/>
+        </w:rPr>
+      </w:pPr>
+      <w:r>
+        <w:rPr>
+          <w:rFonts w:ascii="Courier New" w:hAnsi="Courier New" w:cs="Courier New"/>
+          <w:lang w:val="en-US"/>
+        </w:rPr>
+        <w:tab/>
+      </w:r>
+      <w:r>
+        <w:rPr>
+          <w:rFonts w:ascii="Courier New" w:hAnsi="Courier New" w:cs="Courier New"/>
+          <w:lang w:val="en-US"/>
+        </w:rPr>
+        <w:tab/>
+      </w:r>
+      <w:r>
+        <w:rPr>
+          <w:rFonts w:ascii="Courier New" w:hAnsi="Courier New" w:cs="Courier New"/>
+          <w:lang w:val="en-US"/>
+        </w:rPr>
+        <w:tab/>
+      </w:r>
+      <w:r>
+        <w:rPr>
+          <w:rFonts w:ascii="Courier New" w:hAnsi="Courier New" w:cs="Courier New"/>
+          <w:lang w:val="en-US"/>
+        </w:rPr>
+        <w:t>WHERE `</w:t>
+      </w:r>
+      <w:proofErr w:type="spellStart"/>
+      <w:r>
+        <w:rPr>
+          <w:rFonts w:ascii="Courier New" w:hAnsi="Courier New" w:cs="Courier New"/>
+          <w:lang w:val="en-US"/>
+        </w:rPr>
+        <w:t>Kodea</w:t>
+      </w:r>
+      <w:proofErr w:type="spellEnd"/>
+      <w:r>
+        <w:rPr>
+          <w:rFonts w:ascii="Courier New" w:hAnsi="Courier New" w:cs="Courier New"/>
+          <w:lang w:val="en-US"/>
+        </w:rPr>
+        <w:t>`='</w:t>
+      </w:r>
+      <w:proofErr w:type="spellStart"/>
+      <w:r>
+        <w:rPr>
+          <w:rFonts w:ascii="Courier New" w:hAnsi="Courier New" w:cs="Courier New"/>
+          <w:lang w:val="en-US"/>
+        </w:rPr>
+        <w:t>pKodea</w:t>
+      </w:r>
+      <w:proofErr w:type="spellEnd"/>
+      <w:r>
+        <w:rPr>
+          <w:rFonts w:ascii="Courier New" w:hAnsi="Courier New" w:cs="Courier New"/>
+          <w:lang w:val="en-US"/>
+        </w:rPr>
+        <w:t>';</w:t>
+      </w:r>
+    </w:p>
+    <w:p>
+      <w:pPr>
+        <w:rPr>
+          <w:lang w:val="en-US"/>
+        </w:rPr>
+      </w:pPr>
+    </w:p>
+    <w:p>
+      <w:pPr>
+        <w:pStyle w:val="Ttulo2"/>
+      </w:pPr>
+      <w:r>
+        <w:rPr>
+          <w:lang w:val="en-US"/>
+        </w:rPr>
+        <w:tab/>
+      </w:r>
+      <w:proofErr w:type="spellStart"/>
+      <w:r>
+        <w:t>Erabiltzaileen</w:t>
+      </w:r>
+      <w:proofErr w:type="spellEnd"/>
+      <w:r>
+        <w:t xml:space="preserve"> </w:t>
+      </w:r>
+      <w:proofErr w:type="spellStart"/>
+      <w:r>
+        <w:t>zatia</w:t>
+      </w:r>
+      <w:proofErr w:type="spellEnd"/>
+    </w:p>
+    <w:p>
+      <w:pPr>
+        <w:pStyle w:val="Ttulo3"/>
+      </w:pPr>
+      <w:r>
+        <w:tab/>
+      </w:r>
+      <w:r>
+        <w:tab/>
+      </w:r>
+      <w:proofErr w:type="spellStart"/>
+      <w:r>
+        <w:t>Pasahitza</w:t>
+      </w:r>
+      <w:proofErr w:type="spellEnd"/>
+      <w:r>
+        <w:t xml:space="preserve"> </w:t>
+      </w:r>
+      <w:proofErr w:type="spellStart"/>
+      <w:r>
+        <w:t>aldatu</w:t>
+      </w:r>
+      <w:proofErr w:type="spellEnd"/>
+    </w:p>
+    <w:p>
+      <w:pPr>
+        <w:autoSpaceDE w:val="0"/>
+        <w:autoSpaceDN w:val="0"/>
+        <w:adjustRightInd w:val="0"/>
+        <w:spacing w:after="0" w:line="240" w:lineRule="auto"/>
+        <w:rPr>
+          <w:rFonts w:ascii="Courier New" w:hAnsi="Courier New" w:cs="Courier New"/>
+          <w:lang w:val="en-US"/>
+        </w:rPr>
+      </w:pPr>
+      <w:r>
+        <w:tab/>
+      </w:r>
+      <w:r>
+        <w:tab/>
+      </w:r>
+      <w:r>
+        <w:tab/>
+      </w:r>
+      <w:r>
+        <w:rPr>
+          <w:rFonts w:ascii="Courier New" w:hAnsi="Courier New" w:cs="Courier New"/>
+          <w:lang w:val="en-US"/>
+        </w:rPr>
+        <w:t>UPDATE `BAZKIDE`</w:t>
+      </w:r>
+    </w:p>
+    <w:p>
+      <w:pPr>
+        <w:autoSpaceDE w:val="0"/>
+        <w:autoSpaceDN w:val="0"/>
+        <w:adjustRightInd w:val="0"/>
+        <w:spacing w:after="0" w:line="240" w:lineRule="auto"/>
+        <w:rPr>
+          <w:rFonts w:ascii="Courier New" w:hAnsi="Courier New" w:cs="Courier New"/>
+          <w:lang w:val="en-US"/>
+        </w:rPr>
+      </w:pPr>
+      <w:r>
+        <w:rPr>
+          <w:rFonts w:ascii="Courier New" w:hAnsi="Courier New" w:cs="Courier New"/>
+          <w:lang w:val="en-US"/>
+        </w:rPr>
+        <w:tab/>
+      </w:r>
+      <w:r>
+        <w:rPr>
+          <w:rFonts w:ascii="Courier New" w:hAnsi="Courier New" w:cs="Courier New"/>
+          <w:lang w:val="en-US"/>
+        </w:rPr>
+        <w:tab/>
+      </w:r>
+      <w:r>
+        <w:rPr>
+          <w:rFonts w:ascii="Courier New" w:hAnsi="Courier New" w:cs="Courier New"/>
+          <w:lang w:val="en-US"/>
+        </w:rPr>
+        <w:tab/>
+      </w:r>
+      <w:r>
+        <w:rPr>
+          <w:rFonts w:ascii="Courier New" w:hAnsi="Courier New" w:cs="Courier New"/>
+          <w:lang w:val="en-US"/>
+        </w:rPr>
+        <w:t>SET `</w:t>
+      </w:r>
+      <w:proofErr w:type="spellStart"/>
+      <w:r>
+        <w:rPr>
+          <w:rFonts w:ascii="Courier New" w:hAnsi="Courier New" w:cs="Courier New"/>
+          <w:lang w:val="en-US"/>
+        </w:rPr>
+        <w:t>Pasahitza</w:t>
+      </w:r>
+      <w:proofErr w:type="spellEnd"/>
+      <w:r>
+        <w:rPr>
+          <w:rFonts w:ascii="Courier New" w:hAnsi="Courier New" w:cs="Courier New"/>
+          <w:lang w:val="en-US"/>
+        </w:rPr>
+        <w:t>`='+</w:t>
+      </w:r>
+      <w:proofErr w:type="spellStart"/>
+      <w:r>
+        <w:rPr>
+          <w:rFonts w:ascii="Courier New" w:hAnsi="Courier New" w:cs="Courier New"/>
+          <w:lang w:val="en-US"/>
+        </w:rPr>
+        <w:t>pPasahitza</w:t>
+      </w:r>
+      <w:proofErr w:type="spellEnd"/>
+      <w:r>
+        <w:rPr>
+          <w:rFonts w:ascii="Courier New" w:hAnsi="Courier New" w:cs="Courier New"/>
+          <w:lang w:val="en-US"/>
+        </w:rPr>
+        <w:t>+</w:t>
+      </w:r>
+      <w:r>
+        <w:rPr>
+          <w:rFonts w:ascii="Courier New" w:hAnsi="Courier New" w:cs="Courier New"/>
+          <w:lang w:val="en-US"/>
+        </w:rPr>
+        <w:t>'</w:t>
+      </w:r>
+    </w:p>
+    <w:p>
+      <w:pPr>
+        <w:autoSpaceDE w:val="0"/>
+        <w:autoSpaceDN w:val="0"/>
+        <w:adjustRightInd w:val="0"/>
+        <w:spacing w:after="0" w:line="240" w:lineRule="auto"/>
+        <w:rPr>
+          <w:rFonts w:ascii="Courier New" w:hAnsi="Courier New" w:cs="Courier New"/>
+          <w:lang w:val="en-US"/>
+        </w:rPr>
+      </w:pPr>
+      <w:r>
+        <w:rPr>
+          <w:rFonts w:ascii="Courier New" w:hAnsi="Courier New" w:cs="Courier New"/>
+          <w:lang w:val="en-US"/>
+        </w:rPr>
+        <w:tab/>
+      </w:r>
+      <w:r>
+        <w:rPr>
+          <w:rFonts w:ascii="Courier New" w:hAnsi="Courier New" w:cs="Courier New"/>
+          <w:lang w:val="en-US"/>
+        </w:rPr>
+        <w:tab/>
+      </w:r>
+      <w:r>
+        <w:rPr>
+          <w:rFonts w:ascii="Courier New" w:hAnsi="Courier New" w:cs="Courier New"/>
+          <w:lang w:val="en-US"/>
+        </w:rPr>
+        <w:tab/>
+      </w:r>
+      <w:r>
+        <w:rPr>
+          <w:rFonts w:ascii="Courier New" w:hAnsi="Courier New" w:cs="Courier New"/>
+          <w:lang w:val="en-US"/>
+        </w:rPr>
+        <w:t>WHERE `</w:t>
+      </w:r>
+      <w:proofErr w:type="spellStart"/>
+      <w:r>
+        <w:rPr>
+          <w:rFonts w:ascii="Courier New" w:hAnsi="Courier New" w:cs="Courier New"/>
+          <w:lang w:val="en-US"/>
+        </w:rPr>
+        <w:t>Kodea</w:t>
+      </w:r>
+      <w:proofErr w:type="spellEnd"/>
+      <w:r>
+        <w:rPr>
+          <w:rFonts w:ascii="Courier New" w:hAnsi="Courier New" w:cs="Courier New"/>
+          <w:lang w:val="en-US"/>
+        </w:rPr>
+        <w:t>`='</w:t>
+      </w:r>
+      <w:proofErr w:type="spellStart"/>
+      <w:r>
+        <w:rPr>
+          <w:rFonts w:ascii="Courier New" w:hAnsi="Courier New" w:cs="Courier New"/>
+          <w:lang w:val="en-US"/>
+        </w:rPr>
+        <w:t>pKodea</w:t>
+      </w:r>
+      <w:proofErr w:type="spellEnd"/>
+      <w:r>
+        <w:rPr>
+          <w:rFonts w:ascii="Courier New" w:hAnsi="Courier New" w:cs="Courier New"/>
+          <w:lang w:val="en-US"/>
+        </w:rPr>
+        <w:t>';</w:t>
+      </w:r>
+    </w:p>
+    <w:p>
+      <w:pPr>
+        <w:autoSpaceDE w:val="0"/>
+        <w:autoSpaceDN w:val="0"/>
+        <w:adjustRightInd w:val="0"/>
+        <w:spacing w:after="0" w:line="240" w:lineRule="auto"/>
+        <w:rPr>
+          <w:rFonts w:ascii="Courier New" w:hAnsi="Courier New" w:cs="Courier New"/>
+          <w:lang w:val="en-US"/>
+        </w:rPr>
+      </w:pPr>
+    </w:p>
+    <w:p>
+      <w:pPr>
+        <w:rPr>
+          <w:lang w:val="en-US"/>
+        </w:rPr>
+      </w:pPr>
+    </w:p>
+    <w:p>
+      <w:pPr>
+        <w:pStyle w:val="Ttulo3"/>
+      </w:pPr>
+      <w:r>
+        <w:rPr>
+          <w:lang w:val="en-US"/>
+        </w:rPr>
+        <w:tab/>
+      </w:r>
+      <w:r>
+        <w:rPr>
+          <w:lang w:val="en-US"/>
+        </w:rPr>
+        <w:tab/>
+      </w:r>
+      <w:proofErr w:type="spellStart"/>
+      <w:r>
+        <w:t>Helbidea</w:t>
+      </w:r>
+      <w:proofErr w:type="spellEnd"/>
+      <w:r>
+        <w:t xml:space="preserve"> </w:t>
+      </w:r>
+      <w:proofErr w:type="spellStart"/>
+      <w:r>
+        <w:t>aldatu</w:t>
+      </w:r>
+      <w:proofErr w:type="spellEnd"/>
+    </w:p>
+    <w:p>
+      <w:pPr>
+        <w:autoSpaceDE w:val="0"/>
+        <w:autoSpaceDN w:val="0"/>
+        <w:adjustRightInd w:val="0"/>
+        <w:spacing w:after="0" w:line="240" w:lineRule="auto"/>
+        <w:rPr>
+          <w:rFonts w:ascii="Courier New" w:hAnsi="Courier New" w:cs="Courier New"/>
+          <w:lang w:val="en-US"/>
+        </w:rPr>
+      </w:pPr>
+      <w:r>
+        <w:tab/>
+      </w:r>
+      <w:r>
+        <w:tab/>
+      </w:r>
+      <w:r>
+        <w:tab/>
+      </w:r>
+      <w:r>
+        <w:rPr>
+          <w:rFonts w:ascii="Courier New" w:hAnsi="Courier New" w:cs="Courier New"/>
+          <w:lang w:val="en-US"/>
+        </w:rPr>
+        <w:t>SELECT `</w:t>
+      </w:r>
+      <w:proofErr w:type="spellStart"/>
+      <w:r>
+        <w:rPr>
+          <w:rFonts w:ascii="Courier New" w:hAnsi="Courier New" w:cs="Courier New"/>
+          <w:lang w:val="en-US"/>
+        </w:rPr>
+        <w:t>Helbidea</w:t>
+      </w:r>
+      <w:proofErr w:type="spellEnd"/>
+      <w:r>
+        <w:rPr>
+          <w:rFonts w:ascii="Courier New" w:hAnsi="Courier New" w:cs="Courier New"/>
+          <w:lang w:val="en-US"/>
+        </w:rPr>
+        <w:t>`</w:t>
+      </w:r>
+    </w:p>
+    <w:p>
+      <w:pPr>
+        <w:autoSpaceDE w:val="0"/>
+        <w:autoSpaceDN w:val="0"/>
+        <w:adjustRightInd w:val="0"/>
+        <w:spacing w:after="0" w:line="240" w:lineRule="auto"/>
+        <w:rPr>
+          <w:rFonts w:ascii="Courier New" w:hAnsi="Courier New" w:cs="Courier New"/>
+          <w:lang w:val="en-US"/>
+        </w:rPr>
+      </w:pPr>
+      <w:r>
+        <w:rPr>
+          <w:rFonts w:ascii="Courier New" w:hAnsi="Courier New" w:cs="Courier New"/>
+          <w:lang w:val="en-US"/>
+        </w:rPr>
+        <w:tab/>
+      </w:r>
+      <w:r>
+        <w:rPr>
+          <w:rFonts w:ascii="Courier New" w:hAnsi="Courier New" w:cs="Courier New"/>
+          <w:lang w:val="en-US"/>
+        </w:rPr>
+        <w:tab/>
+      </w:r>
+      <w:r>
+        <w:rPr>
+          <w:rFonts w:ascii="Courier New" w:hAnsi="Courier New" w:cs="Courier New"/>
+          <w:lang w:val="en-US"/>
+        </w:rPr>
+        <w:tab/>
+      </w:r>
+      <w:r>
+        <w:rPr>
+          <w:rFonts w:ascii="Courier New" w:hAnsi="Courier New" w:cs="Courier New"/>
+          <w:lang w:val="en-US"/>
+        </w:rPr>
+        <w:t>FROM `BAZKIDE`</w:t>
+      </w:r>
+    </w:p>
+    <w:p>
+      <w:pPr>
+        <w:autoSpaceDE w:val="0"/>
+        <w:autoSpaceDN w:val="0"/>
+        <w:adjustRightInd w:val="0"/>
+        <w:spacing w:after="0" w:line="240" w:lineRule="auto"/>
+        <w:rPr>
+          <w:rFonts w:ascii="Courier New" w:hAnsi="Courier New" w:cs="Courier New"/>
+          <w:lang w:val="en-US"/>
+        </w:rPr>
+      </w:pPr>
+      <w:r>
+        <w:rPr>
+          <w:rFonts w:ascii="Courier New" w:hAnsi="Courier New" w:cs="Courier New"/>
+          <w:lang w:val="en-US"/>
+        </w:rPr>
+        <w:tab/>
+      </w:r>
+      <w:r>
+        <w:rPr>
+          <w:rFonts w:ascii="Courier New" w:hAnsi="Courier New" w:cs="Courier New"/>
+          <w:lang w:val="en-US"/>
+        </w:rPr>
+        <w:tab/>
+      </w:r>
+      <w:r>
+        <w:rPr>
+          <w:rFonts w:ascii="Courier New" w:hAnsi="Courier New" w:cs="Courier New"/>
+          <w:lang w:val="en-US"/>
+        </w:rPr>
+        <w:tab/>
+        <w:t>WHERE `</w:t>
+      </w:r>
+      <w:proofErr w:type="spellStart"/>
+      <w:r>
+        <w:rPr>
+          <w:rFonts w:ascii="Courier New" w:hAnsi="Courier New" w:cs="Courier New"/>
+          <w:lang w:val="en-US"/>
+        </w:rPr>
+        <w:t>Kodea</w:t>
+      </w:r>
+      <w:proofErr w:type="spellEnd"/>
+      <w:r>
+        <w:rPr>
+          <w:rFonts w:ascii="Courier New" w:hAnsi="Courier New" w:cs="Courier New"/>
+          <w:lang w:val="en-US"/>
+        </w:rPr>
+        <w:t>`='</w:t>
+      </w:r>
+      <w:proofErr w:type="spellStart"/>
+      <w:r>
+        <w:rPr>
+          <w:rFonts w:ascii="Courier New" w:hAnsi="Courier New" w:cs="Courier New"/>
+          <w:lang w:val="en-US"/>
+        </w:rPr>
+        <w:t>pKodea</w:t>
+      </w:r>
+      <w:proofErr w:type="spellEnd"/>
+      <w:r>
+        <w:rPr>
+          <w:rFonts w:ascii="Courier New" w:hAnsi="Courier New" w:cs="Courier New"/>
+          <w:lang w:val="en-US"/>
+        </w:rPr>
+        <w:t>';</w:t>
+      </w:r>
+    </w:p>
+    <w:p>
+      <w:pPr>
+        <w:rPr>
+          <w:lang w:val="en-US"/>
+        </w:rPr>
+      </w:pPr>
+    </w:p>
+    <w:p>
+      <w:pPr>
+        <w:pStyle w:val="Ttulo3"/>
+      </w:pPr>
+      <w:r>
+        <w:rPr>
+          <w:lang w:val="en-US"/>
+        </w:rPr>
+        <w:tab/>
+      </w:r>
+      <w:r>
+        <w:rPr>
+          <w:lang w:val="en-US"/>
+        </w:rPr>
+        <w:tab/>
+      </w:r>
+      <w:proofErr w:type="spellStart"/>
+      <w:r>
+        <w:t>Izena</w:t>
+      </w:r>
+      <w:proofErr w:type="spellEnd"/>
+      <w:r>
+        <w:t xml:space="preserve"> </w:t>
+      </w:r>
+      <w:proofErr w:type="spellStart"/>
+      <w:r>
+        <w:t>aldatu</w:t>
+      </w:r>
+      <w:proofErr w:type="spellEnd"/>
+    </w:p>
+    <w:p>
+      <w:pPr>
+        <w:autoSpaceDE w:val="0"/>
+        <w:autoSpaceDN w:val="0"/>
+        <w:adjustRightInd w:val="0"/>
+        <w:spacing w:after="0" w:line="240" w:lineRule="auto"/>
+        <w:rPr>
+          <w:rFonts w:ascii="Courier New" w:hAnsi="Courier New" w:cs="Courier New"/>
+          <w:lang w:val="en-US"/>
+        </w:rPr>
+      </w:pPr>
+      <w:r>
+        <w:tab/>
+      </w:r>
+      <w:r>
+        <w:tab/>
+      </w:r>
+      <w:r>
+        <w:tab/>
+      </w:r>
+      <w:r>
+        <w:rPr>
+          <w:rFonts w:ascii="Courier New" w:hAnsi="Courier New" w:cs="Courier New"/>
+          <w:lang w:val="en-US"/>
+        </w:rPr>
+        <w:t>UPDATE `BAZKIDE` +</w:t>
+      </w:r>
+    </w:p>
+    <w:p>
+      <w:pPr>
+        <w:autoSpaceDE w:val="0"/>
+        <w:autoSpaceDN w:val="0"/>
+        <w:adjustRightInd w:val="0"/>
+        <w:spacing w:after="0" w:line="240" w:lineRule="auto"/>
+        <w:rPr>
+          <w:rFonts w:ascii="Courier New" w:hAnsi="Courier New" w:cs="Courier New"/>
+          <w:lang w:val="en-US"/>
+        </w:rPr>
+      </w:pPr>
+      <w:r>
+        <w:rPr>
+          <w:rFonts w:ascii="Courier New" w:hAnsi="Courier New" w:cs="Courier New"/>
+          <w:lang w:val="en-US"/>
+        </w:rPr>
+        <w:tab/>
+      </w:r>
+      <w:r>
+        <w:rPr>
+          <w:rFonts w:ascii="Courier New" w:hAnsi="Courier New" w:cs="Courier New"/>
+          <w:lang w:val="en-US"/>
+        </w:rPr>
+        <w:tab/>
+      </w:r>
+      <w:r>
+        <w:rPr>
+          <w:rFonts w:ascii="Courier New" w:hAnsi="Courier New" w:cs="Courier New"/>
+          <w:lang w:val="en-US"/>
+        </w:rPr>
+        <w:tab/>
+      </w:r>
+      <w:r>
+        <w:rPr>
+          <w:rFonts w:ascii="Courier New" w:hAnsi="Courier New" w:cs="Courier New"/>
+          <w:lang w:val="en-US"/>
+        </w:rPr>
+        <w:t>SET `</w:t>
+      </w:r>
+      <w:proofErr w:type="spellStart"/>
+      <w:r>
+        <w:rPr>
+          <w:rFonts w:ascii="Courier New" w:hAnsi="Courier New" w:cs="Courier New"/>
+          <w:lang w:val="en-US"/>
+        </w:rPr>
+        <w:t>Izena</w:t>
+      </w:r>
+      <w:proofErr w:type="spellEnd"/>
+      <w:r>
+        <w:rPr>
+          <w:rFonts w:ascii="Courier New" w:hAnsi="Courier New" w:cs="Courier New"/>
+          <w:lang w:val="en-US"/>
+        </w:rPr>
+        <w:t>`='</w:t>
+      </w:r>
+      <w:proofErr w:type="spellStart"/>
+      <w:r>
+        <w:rPr>
+          <w:rFonts w:ascii="Courier New" w:hAnsi="Courier New" w:cs="Courier New"/>
+          <w:lang w:val="en-US"/>
+        </w:rPr>
+        <w:t>pIzena</w:t>
+      </w:r>
+      <w:proofErr w:type="spellEnd"/>
+      <w:r>
+        <w:rPr>
+          <w:rFonts w:ascii="Courier New" w:hAnsi="Courier New" w:cs="Courier New"/>
+          <w:lang w:val="en-US"/>
+        </w:rPr>
+        <w:t>'</w:t>
+      </w:r>
+    </w:p>
+    <w:p>
+      <w:pPr>
+        <w:autoSpaceDE w:val="0"/>
+        <w:autoSpaceDN w:val="0"/>
+        <w:adjustRightInd w:val="0"/>
+        <w:spacing w:after="0" w:line="240" w:lineRule="auto"/>
+        <w:rPr>
+          <w:rFonts w:ascii="Courier New" w:hAnsi="Courier New" w:cs="Courier New"/>
+          <w:lang w:val="en-US"/>
+        </w:rPr>
+      </w:pPr>
+      <w:r>
+        <w:rPr>
+          <w:rFonts w:ascii="Courier New" w:hAnsi="Courier New" w:cs="Courier New"/>
+          <w:lang w:val="en-US"/>
+        </w:rPr>
+        <w:tab/>
+      </w:r>
+      <w:r>
+        <w:rPr>
+          <w:rFonts w:ascii="Courier New" w:hAnsi="Courier New" w:cs="Courier New"/>
+          <w:lang w:val="en-US"/>
+        </w:rPr>
+        <w:tab/>
+      </w:r>
+      <w:r>
+        <w:rPr>
+          <w:rFonts w:ascii="Courier New" w:hAnsi="Courier New" w:cs="Courier New"/>
+          <w:lang w:val="en-US"/>
+        </w:rPr>
+        <w:tab/>
+        <w:t>WHERE `</w:t>
+      </w:r>
+      <w:proofErr w:type="spellStart"/>
+      <w:r>
+        <w:rPr>
+          <w:rFonts w:ascii="Courier New" w:hAnsi="Courier New" w:cs="Courier New"/>
+          <w:lang w:val="en-US"/>
+        </w:rPr>
+        <w:t>Kodea</w:t>
+      </w:r>
+      <w:proofErr w:type="spellEnd"/>
+      <w:r>
+        <w:rPr>
+          <w:rFonts w:ascii="Courier New" w:hAnsi="Courier New" w:cs="Courier New"/>
+          <w:lang w:val="en-US"/>
+        </w:rPr>
+        <w:t>`='</w:t>
+      </w:r>
+      <w:proofErr w:type="spellStart"/>
+      <w:r>
+        <w:rPr>
+          <w:rFonts w:ascii="Courier New" w:hAnsi="Courier New" w:cs="Courier New"/>
+          <w:lang w:val="en-US"/>
+        </w:rPr>
+        <w:t>pKodea</w:t>
+      </w:r>
+      <w:proofErr w:type="spellEnd"/>
+      <w:r>
+        <w:rPr>
+          <w:rFonts w:ascii="Courier New" w:hAnsi="Courier New" w:cs="Courier New"/>
+          <w:lang w:val="en-US"/>
+        </w:rPr>
+        <w:t>';</w:t>
+      </w:r>
+    </w:p>
+    <w:p>
+      <w:pPr>
+        <w:rPr>
+          <w:lang w:val="en-US"/>
+        </w:rPr>
+      </w:pPr>
+    </w:p>
+    <w:p>
+      <w:pPr>
+        <w:pStyle w:val="Ttulo3"/>
+      </w:pPr>
+      <w:r>
+        <w:rPr>
+          <w:lang w:val="en-US"/>
+        </w:rPr>
+        <w:tab/>
+      </w:r>
+      <w:r>
+        <w:rPr>
+          <w:lang w:val="en-US"/>
+        </w:rPr>
+        <w:tab/>
+      </w:r>
+      <w:proofErr w:type="spellStart"/>
+      <w:r>
+        <w:t>Abizena</w:t>
+      </w:r>
+      <w:proofErr w:type="spellEnd"/>
+      <w:r>
+        <w:t xml:space="preserve"> </w:t>
+      </w:r>
+      <w:proofErr w:type="spellStart"/>
+      <w:r>
+        <w:t>aldatu</w:t>
+      </w:r>
+      <w:proofErr w:type="spellEnd"/>
+    </w:p>
+    <w:p>
+      <w:pPr>
+        <w:autoSpaceDE w:val="0"/>
+        <w:autoSpaceDN w:val="0"/>
+        <w:adjustRightInd w:val="0"/>
+        <w:spacing w:after="0" w:line="240" w:lineRule="auto"/>
+        <w:rPr>
+          <w:rFonts w:ascii="Courier New" w:hAnsi="Courier New" w:cs="Courier New"/>
+          <w:lang w:val="en-US"/>
+        </w:rPr>
+      </w:pPr>
+      <w:r>
+        <w:tab/>
+      </w:r>
+      <w:r>
+        <w:tab/>
+      </w:r>
+      <w:r>
+        <w:tab/>
+      </w:r>
+      <w:r>
+        <w:rPr>
+          <w:rFonts w:ascii="Courier New" w:hAnsi="Courier New" w:cs="Courier New"/>
+          <w:lang w:val="en-US"/>
+        </w:rPr>
+        <w:t>SELECT `</w:t>
+      </w:r>
+      <w:proofErr w:type="spellStart"/>
+      <w:r>
+        <w:rPr>
+          <w:rFonts w:ascii="Courier New" w:hAnsi="Courier New" w:cs="Courier New"/>
+          <w:lang w:val="en-US"/>
+        </w:rPr>
+        <w:t>Abizena</w:t>
+      </w:r>
+      <w:proofErr w:type="spellEnd"/>
+      <w:r>
+        <w:rPr>
+          <w:rFonts w:ascii="Courier New" w:hAnsi="Courier New" w:cs="Courier New"/>
+          <w:lang w:val="en-US"/>
+        </w:rPr>
+        <w:t>`</w:t>
+      </w:r>
+    </w:p>
+    <w:p>
+      <w:pPr>
+        <w:autoSpaceDE w:val="0"/>
+        <w:autoSpaceDN w:val="0"/>
+        <w:adjustRightInd w:val="0"/>
+        <w:spacing w:after="0" w:line="240" w:lineRule="auto"/>
+        <w:rPr>
+          <w:rFonts w:ascii="Courier New" w:hAnsi="Courier New" w:cs="Courier New"/>
+          <w:lang w:val="en-US"/>
+        </w:rPr>
+      </w:pPr>
+      <w:r>
+        <w:rPr>
+          <w:rFonts w:ascii="Courier New" w:hAnsi="Courier New" w:cs="Courier New"/>
+          <w:lang w:val="en-US"/>
+        </w:rPr>
+        <w:tab/>
+      </w:r>
+      <w:r>
+        <w:rPr>
+          <w:rFonts w:ascii="Courier New" w:hAnsi="Courier New" w:cs="Courier New"/>
+          <w:lang w:val="en-US"/>
+        </w:rPr>
+        <w:tab/>
+      </w:r>
+      <w:r>
+        <w:rPr>
+          <w:rFonts w:ascii="Courier New" w:hAnsi="Courier New" w:cs="Courier New"/>
+          <w:lang w:val="en-US"/>
+        </w:rPr>
+        <w:tab/>
+      </w:r>
+      <w:r>
+        <w:rPr>
+          <w:rFonts w:ascii="Courier New" w:hAnsi="Courier New" w:cs="Courier New"/>
+          <w:lang w:val="en-US"/>
+        </w:rPr>
+        <w:t>FROM `BAZKIDE`</w:t>
+      </w:r>
+    </w:p>
+    <w:p>
+      <w:pPr>
+        <w:autoSpaceDE w:val="0"/>
+        <w:autoSpaceDN w:val="0"/>
+        <w:adjustRightInd w:val="0"/>
+        <w:spacing w:after="0" w:line="240" w:lineRule="auto"/>
+        <w:rPr>
+          <w:rFonts w:ascii="Courier New" w:hAnsi="Courier New" w:cs="Courier New"/>
+          <w:lang w:val="en-US"/>
+        </w:rPr>
+      </w:pPr>
+      <w:r>
+        <w:rPr>
+          <w:rFonts w:ascii="Courier New" w:hAnsi="Courier New" w:cs="Courier New"/>
+          <w:lang w:val="en-US"/>
+        </w:rPr>
+        <w:tab/>
+      </w:r>
+      <w:r>
+        <w:rPr>
+          <w:rFonts w:ascii="Courier New" w:hAnsi="Courier New" w:cs="Courier New"/>
+          <w:lang w:val="en-US"/>
+        </w:rPr>
+        <w:tab/>
+      </w:r>
+      <w:r>
+        <w:rPr>
+          <w:rFonts w:ascii="Courier New" w:hAnsi="Courier New" w:cs="Courier New"/>
+          <w:lang w:val="en-US"/>
+        </w:rPr>
+        <w:tab/>
+        <w:t>WHERE `</w:t>
+      </w:r>
+      <w:proofErr w:type="spellStart"/>
+      <w:r>
+        <w:rPr>
+          <w:rFonts w:ascii="Courier New" w:hAnsi="Courier New" w:cs="Courier New"/>
+          <w:lang w:val="en-US"/>
+        </w:rPr>
+        <w:t>Kodea</w:t>
+      </w:r>
+      <w:proofErr w:type="spellEnd"/>
+      <w:r>
+        <w:rPr>
+          <w:rFonts w:ascii="Courier New" w:hAnsi="Courier New" w:cs="Courier New"/>
+          <w:lang w:val="en-US"/>
+        </w:rPr>
+        <w:t>`='</w:t>
+      </w:r>
+      <w:proofErr w:type="spellStart"/>
+      <w:r>
+        <w:rPr>
+          <w:rFonts w:ascii="Courier New" w:hAnsi="Courier New" w:cs="Courier New"/>
+          <w:lang w:val="en-US"/>
+        </w:rPr>
+        <w:t>pKodea</w:t>
+      </w:r>
+      <w:proofErr w:type="spellEnd"/>
+      <w:r>
+        <w:rPr>
+          <w:rFonts w:ascii="Courier New" w:hAnsi="Courier New" w:cs="Courier New"/>
+          <w:lang w:val="en-US"/>
+        </w:rPr>
+        <w:t>';</w:t>
+      </w:r>
+    </w:p>
+    <w:p>
+      <w:pPr>
+        <w:rPr>
+          <w:lang w:val="en-US"/>
+        </w:rPr>
+      </w:pPr>
+    </w:p>
+    <w:p>
+      <w:pPr>
+        <w:pStyle w:val="Ttulo3"/>
+      </w:pPr>
+      <w:r>
+        <w:rPr>
+          <w:lang w:val="en-US"/>
+        </w:rPr>
+        <w:tab/>
+      </w:r>
+      <w:r>
+        <w:rPr>
+          <w:lang w:val="en-US"/>
+        </w:rPr>
+        <w:tab/>
+      </w:r>
+      <w:proofErr w:type="spellStart"/>
+      <w:r>
+        <w:t>Kreditua</w:t>
+      </w:r>
+      <w:proofErr w:type="spellEnd"/>
+      <w:r>
+        <w:t xml:space="preserve"> </w:t>
+      </w:r>
+      <w:proofErr w:type="spellStart"/>
+      <w:r>
+        <w:t>gehitu</w:t>
+      </w:r>
+      <w:proofErr w:type="spellEnd"/>
+    </w:p>
+    <w:p>
+      <w:pPr>
+        <w:autoSpaceDE w:val="0"/>
+        <w:autoSpaceDN w:val="0"/>
+        <w:adjustRightInd w:val="0"/>
+        <w:spacing w:after="0" w:line="240" w:lineRule="auto"/>
+        <w:rPr>
+          <w:rFonts w:ascii="Courier New" w:hAnsi="Courier New" w:cs="Courier New"/>
+          <w:lang w:val="en-US"/>
+        </w:rPr>
+      </w:pPr>
+      <w:r>
+        <w:tab/>
+      </w:r>
+      <w:r>
+        <w:tab/>
+      </w:r>
+      <w:r>
+        <w:tab/>
+      </w:r>
+      <w:r>
+        <w:rPr>
+          <w:rFonts w:ascii="Courier New" w:hAnsi="Courier New" w:cs="Courier New"/>
+          <w:lang w:val="en-US"/>
+        </w:rPr>
+        <w:t>SELECT `</w:t>
+      </w:r>
+      <w:proofErr w:type="spellStart"/>
+      <w:r>
+        <w:rPr>
+          <w:rFonts w:ascii="Courier New" w:hAnsi="Courier New" w:cs="Courier New"/>
+          <w:lang w:val="en-US"/>
+        </w:rPr>
+        <w:t>Kreditua</w:t>
+      </w:r>
+      <w:proofErr w:type="spellEnd"/>
+      <w:r>
+        <w:rPr>
+          <w:rFonts w:ascii="Courier New" w:hAnsi="Courier New" w:cs="Courier New"/>
+          <w:lang w:val="en-US"/>
+        </w:rPr>
+        <w:t>`</w:t>
+      </w:r>
+    </w:p>
+    <w:p>
+      <w:pPr>
+        <w:autoSpaceDE w:val="0"/>
+        <w:autoSpaceDN w:val="0"/>
+        <w:adjustRightInd w:val="0"/>
+        <w:spacing w:after="0" w:line="240" w:lineRule="auto"/>
+        <w:rPr>
+          <w:rFonts w:ascii="Courier New" w:hAnsi="Courier New" w:cs="Courier New"/>
+          <w:lang w:val="en-US"/>
+        </w:rPr>
+      </w:pPr>
+      <w:r>
+        <w:rPr>
+          <w:rFonts w:ascii="Courier New" w:hAnsi="Courier New" w:cs="Courier New"/>
+          <w:lang w:val="en-US"/>
+        </w:rPr>
+        <w:tab/>
+      </w:r>
+      <w:r>
+        <w:rPr>
+          <w:rFonts w:ascii="Courier New" w:hAnsi="Courier New" w:cs="Courier New"/>
+          <w:lang w:val="en-US"/>
+        </w:rPr>
+        <w:tab/>
+      </w:r>
+      <w:r>
+        <w:rPr>
+          <w:rFonts w:ascii="Courier New" w:hAnsi="Courier New" w:cs="Courier New"/>
+          <w:lang w:val="en-US"/>
+        </w:rPr>
+        <w:tab/>
+      </w:r>
+      <w:r>
+        <w:rPr>
+          <w:rFonts w:ascii="Courier New" w:hAnsi="Courier New" w:cs="Courier New"/>
+          <w:lang w:val="en-US"/>
+        </w:rPr>
+        <w:t>FROM `BAZKIDE`</w:t>
+      </w:r>
+    </w:p>
+    <w:p>
+      <w:pPr>
+        <w:autoSpaceDE w:val="0"/>
+        <w:autoSpaceDN w:val="0"/>
+        <w:adjustRightInd w:val="0"/>
+        <w:spacing w:after="0" w:line="240" w:lineRule="auto"/>
+        <w:rPr>
+          <w:rFonts w:ascii="Courier New" w:hAnsi="Courier New" w:cs="Courier New"/>
+          <w:lang w:val="en-US"/>
+        </w:rPr>
+      </w:pPr>
+      <w:r>
+        <w:rPr>
+          <w:rFonts w:ascii="Courier New" w:hAnsi="Courier New" w:cs="Courier New"/>
+          <w:lang w:val="en-US"/>
+        </w:rPr>
+        <w:tab/>
+      </w:r>
+      <w:r>
+        <w:rPr>
+          <w:rFonts w:ascii="Courier New" w:hAnsi="Courier New" w:cs="Courier New"/>
+          <w:lang w:val="en-US"/>
+        </w:rPr>
+        <w:tab/>
+      </w:r>
+      <w:r>
+        <w:rPr>
+          <w:rFonts w:ascii="Courier New" w:hAnsi="Courier New" w:cs="Courier New"/>
+          <w:lang w:val="en-US"/>
+        </w:rPr>
+        <w:tab/>
+        <w:t>WHERE `</w:t>
+      </w:r>
+      <w:proofErr w:type="spellStart"/>
+      <w:r>
+        <w:rPr>
+          <w:rFonts w:ascii="Courier New" w:hAnsi="Courier New" w:cs="Courier New"/>
+          <w:lang w:val="en-US"/>
+        </w:rPr>
+        <w:t>Kodea</w:t>
+      </w:r>
+      <w:proofErr w:type="spellEnd"/>
+      <w:r>
+        <w:rPr>
+          <w:rFonts w:ascii="Courier New" w:hAnsi="Courier New" w:cs="Courier New"/>
+          <w:lang w:val="en-US"/>
+        </w:rPr>
+        <w:t>`='</w:t>
+      </w:r>
+      <w:proofErr w:type="spellStart"/>
+      <w:r>
+        <w:rPr>
+          <w:rFonts w:ascii="Courier New" w:hAnsi="Courier New" w:cs="Courier New"/>
+          <w:lang w:val="en-US"/>
+        </w:rPr>
+        <w:t>pKodea</w:t>
+      </w:r>
+      <w:proofErr w:type="spellEnd"/>
+      <w:r>
+        <w:rPr>
+          <w:rFonts w:ascii="Courier New" w:hAnsi="Courier New" w:cs="Courier New"/>
+          <w:lang w:val="en-US"/>
+        </w:rPr>
+        <w:t>';</w:t>
+      </w:r>
+    </w:p>
+    <w:p>
+      <w:pPr>
+        <w:rPr>
+          <w:lang w:val="en-US"/>
+        </w:rPr>
+      </w:pPr>
+    </w:p>
+    <w:p>
+      <w:pPr>
+        <w:pStyle w:val="Ttulo3"/>
+      </w:pPr>
+      <w:r>
+        <w:rPr>
+          <w:lang w:val="en-US"/>
+        </w:rPr>
+        <w:tab/>
+      </w:r>
+      <w:r>
+        <w:rPr>
+          <w:lang w:val="en-US"/>
+        </w:rPr>
+        <w:tab/>
+      </w:r>
+      <w:proofErr w:type="spellStart"/>
+      <w:r>
+        <w:t>Pelikula</w:t>
+      </w:r>
+      <w:proofErr w:type="spellEnd"/>
+      <w:r>
+        <w:t xml:space="preserve"> </w:t>
+      </w:r>
+      <w:proofErr w:type="spellStart"/>
+      <w:r>
+        <w:t>alokatu</w:t>
+      </w:r>
+      <w:proofErr w:type="spellEnd"/>
+    </w:p>
+    <w:p>
+      <w:pPr>
+        <w:autoSpaceDE w:val="0"/>
+        <w:autoSpaceDN w:val="0"/>
+        <w:adjustRightInd w:val="0"/>
+        <w:spacing w:after="0" w:line="240" w:lineRule="auto"/>
+        <w:rPr>
+          <w:rFonts w:ascii="Courier New" w:hAnsi="Courier New" w:cs="Courier New"/>
+          <w:lang w:val="en-US"/>
+        </w:rPr>
+      </w:pPr>
+      <w:r>
+        <w:tab/>
+      </w:r>
+      <w:r>
+        <w:tab/>
+      </w:r>
+      <w:r>
+        <w:tab/>
+      </w:r>
+      <w:r>
+        <w:rPr>
+          <w:rFonts w:ascii="Courier New" w:hAnsi="Courier New" w:cs="Courier New"/>
+          <w:lang w:val="en-US"/>
+        </w:rPr>
+        <w:t>INSERT I</w:t>
+      </w:r>
+      <w:r>
+        <w:rPr>
+          <w:rFonts w:ascii="Courier New" w:hAnsi="Courier New" w:cs="Courier New"/>
+          <w:lang w:val="en-US"/>
+        </w:rPr>
+        <w:t xml:space="preserve">NTO `ALOKAIRUAK` </w:t>
+      </w:r>
+      <w:r>
+        <w:rPr>
+          <w:rFonts w:ascii="Courier New" w:hAnsi="Courier New" w:cs="Courier New"/>
+          <w:lang w:val="en-US"/>
+        </w:rPr>
+        <w:tab/>
+      </w:r>
+      <w:r>
+        <w:rPr>
+          <w:rFonts w:ascii="Courier New" w:hAnsi="Courier New" w:cs="Courier New"/>
+          <w:lang w:val="en-US"/>
+        </w:rPr>
+        <w:tab/>
+      </w:r>
+      <w:r>
+        <w:rPr>
+          <w:rFonts w:ascii="Courier New" w:hAnsi="Courier New" w:cs="Courier New"/>
+          <w:lang w:val="en-US"/>
+        </w:rPr>
+        <w:tab/>
+      </w:r>
+      <w:r>
+        <w:rPr>
+          <w:rFonts w:ascii="Courier New" w:hAnsi="Courier New" w:cs="Courier New"/>
+          <w:lang w:val="en-US"/>
+        </w:rPr>
+        <w:tab/>
+        <w:t xml:space="preserve"> </w:t>
+      </w:r>
+      <w:r>
+        <w:rPr>
+          <w:rFonts w:ascii="Courier New" w:hAnsi="Courier New" w:cs="Courier New"/>
+          <w:lang w:val="en-US"/>
+        </w:rPr>
+        <w:tab/>
+        <w:t xml:space="preserve"> </w:t>
+      </w:r>
+      <w:r>
+        <w:rPr>
+          <w:rFonts w:ascii="Courier New" w:hAnsi="Courier New" w:cs="Courier New"/>
+          <w:lang w:val="en-US"/>
+        </w:rPr>
+        <w:tab/>
+      </w:r>
+      <w:r>
+        <w:rPr>
+          <w:rFonts w:ascii="Courier New" w:hAnsi="Courier New" w:cs="Courier New"/>
+          <w:lang w:val="en-US"/>
+        </w:rPr>
+        <w:tab/>
+      </w:r>
+      <w:r>
+        <w:rPr>
+          <w:rFonts w:ascii="Courier New" w:hAnsi="Courier New" w:cs="Courier New"/>
+          <w:lang w:val="en-US"/>
+        </w:rPr>
+        <w:t>(`</w:t>
+      </w:r>
+      <w:proofErr w:type="spellStart"/>
+      <w:r>
+        <w:rPr>
+          <w:rFonts w:ascii="Courier New" w:hAnsi="Courier New" w:cs="Courier New"/>
+          <w:lang w:val="en-US"/>
+        </w:rPr>
+        <w:t>Bazkide_kodea</w:t>
+      </w:r>
+      <w:proofErr w:type="spellEnd"/>
+      <w:r>
+        <w:rPr>
+          <w:rFonts w:ascii="Courier New" w:hAnsi="Courier New" w:cs="Courier New"/>
+          <w:lang w:val="en-US"/>
+        </w:rPr>
+        <w:t>`, `</w:t>
+      </w:r>
+      <w:proofErr w:type="spellStart"/>
+      <w:r>
+        <w:rPr>
+          <w:rFonts w:ascii="Courier New" w:hAnsi="Courier New" w:cs="Courier New"/>
+          <w:lang w:val="en-US"/>
+        </w:rPr>
+        <w:t>Pelikula_kodea</w:t>
+      </w:r>
+      <w:proofErr w:type="spellEnd"/>
+      <w:r>
+        <w:rPr>
+          <w:rFonts w:ascii="Courier New" w:hAnsi="Courier New" w:cs="Courier New"/>
+          <w:lang w:val="en-US"/>
+        </w:rPr>
+        <w:t>`, `</w:t>
+      </w:r>
+      <w:proofErr w:type="spellStart"/>
+      <w:r>
+        <w:rPr>
+          <w:rFonts w:ascii="Courier New" w:hAnsi="Courier New" w:cs="Courier New"/>
+          <w:lang w:val="en-US"/>
+        </w:rPr>
+        <w:t>H</w:t>
+      </w:r>
+      <w:r>
+        <w:rPr>
+          <w:rFonts w:ascii="Courier New" w:hAnsi="Courier New" w:cs="Courier New"/>
+          <w:lang w:val="en-US"/>
+        </w:rPr>
+        <w:t>artze_data</w:t>
+      </w:r>
+      <w:proofErr w:type="spellEnd"/>
+      <w:r>
+        <w:rPr>
+          <w:rFonts w:ascii="Courier New" w:hAnsi="Courier New" w:cs="Courier New"/>
+          <w:lang w:val="en-US"/>
+        </w:rPr>
+        <w:t>`, `</w:t>
+      </w:r>
+      <w:proofErr w:type="spellStart"/>
+      <w:r>
+        <w:rPr>
+          <w:rFonts w:ascii="Courier New" w:hAnsi="Courier New" w:cs="Courier New"/>
+          <w:lang w:val="en-US"/>
+        </w:rPr>
+        <w:t>Itzultze_data</w:t>
+      </w:r>
+      <w:proofErr w:type="spellEnd"/>
+      <w:r>
+        <w:rPr>
+          <w:rFonts w:ascii="Courier New" w:hAnsi="Courier New" w:cs="Courier New"/>
+          <w:lang w:val="en-US"/>
+        </w:rPr>
+        <w:t xml:space="preserve">`) </w:t>
+      </w:r>
+    </w:p>
+    <w:p>
+      <w:pPr>
+        <w:autoSpaceDE w:val="0"/>
+        <w:autoSpaceDN w:val="0"/>
+        <w:adjustRightInd w:val="0"/>
+        <w:spacing w:after="0" w:line="240" w:lineRule="auto"/>
+        <w:rPr>
+          <w:rFonts w:ascii="Courier New" w:hAnsi="Courier New" w:cs="Courier New"/>
+          <w:lang w:val="en-US"/>
+        </w:rPr>
+      </w:pPr>
+      <w:r>
+        <w:rPr>
+          <w:rFonts w:ascii="Courier New" w:hAnsi="Courier New" w:cs="Courier New"/>
+          <w:lang w:val="en-US"/>
+        </w:rPr>
+        <w:tab/>
+      </w:r>
+      <w:r>
+        <w:rPr>
+          <w:rFonts w:ascii="Courier New" w:hAnsi="Courier New" w:cs="Courier New"/>
+          <w:lang w:val="en-US"/>
+        </w:rPr>
+        <w:tab/>
+      </w:r>
+      <w:r>
+        <w:rPr>
+          <w:rFonts w:ascii="Courier New" w:hAnsi="Courier New" w:cs="Courier New"/>
+          <w:lang w:val="en-US"/>
+        </w:rPr>
+        <w:tab/>
+      </w:r>
+      <w:proofErr w:type="gramStart"/>
+      <w:r>
+        <w:rPr>
+          <w:rFonts w:ascii="Courier New" w:hAnsi="Courier New" w:cs="Courier New"/>
+          <w:lang w:val="en-US"/>
+        </w:rPr>
+        <w:t>VALUES(</w:t>
+      </w:r>
+      <w:proofErr w:type="gramEnd"/>
+      <w:r>
+        <w:rPr>
+          <w:rFonts w:ascii="Courier New" w:hAnsi="Courier New" w:cs="Courier New"/>
+          <w:lang w:val="en-US"/>
+        </w:rPr>
+        <w:t>'</w:t>
+      </w:r>
+      <w:proofErr w:type="spellStart"/>
+      <w:r>
+        <w:rPr>
+          <w:rFonts w:ascii="Courier New" w:hAnsi="Courier New" w:cs="Courier New"/>
+          <w:lang w:val="en-US"/>
+        </w:rPr>
+        <w:t>pBezKodea</w:t>
+      </w:r>
+      <w:proofErr w:type="spellEnd"/>
+      <w:r>
+        <w:rPr>
+          <w:rFonts w:ascii="Courier New" w:hAnsi="Courier New" w:cs="Courier New"/>
+          <w:lang w:val="en-US"/>
+        </w:rPr>
+        <w:t>', '</w:t>
+      </w:r>
+      <w:proofErr w:type="spellStart"/>
+      <w:r>
+        <w:rPr>
+          <w:rFonts w:ascii="Courier New" w:hAnsi="Courier New" w:cs="Courier New"/>
+          <w:lang w:val="en-US"/>
+        </w:rPr>
+        <w:t>pPeliKo</w:t>
+      </w:r>
+      <w:r>
+        <w:rPr>
+          <w:rFonts w:ascii="Courier New" w:hAnsi="Courier New" w:cs="Courier New"/>
+          <w:lang w:val="en-US"/>
+        </w:rPr>
+        <w:t>dea</w:t>
+      </w:r>
+      <w:proofErr w:type="spellEnd"/>
+      <w:r>
+        <w:rPr>
+          <w:rFonts w:ascii="Courier New" w:hAnsi="Courier New" w:cs="Courier New"/>
+          <w:lang w:val="en-US"/>
+        </w:rPr>
+        <w:t>', '</w:t>
+      </w:r>
+      <w:r>
+        <w:rPr>
+          <w:rFonts w:ascii="Courier New" w:hAnsi="Courier New" w:cs="Courier New"/>
+          <w:lang w:val="en-US"/>
+        </w:rPr>
+        <w:t>data</w:t>
+      </w:r>
+      <w:r>
+        <w:rPr>
+          <w:rFonts w:ascii="Courier New" w:hAnsi="Courier New" w:cs="Courier New"/>
+          <w:lang w:val="en-US"/>
+        </w:rPr>
+        <w:t>', NULL);</w:t>
+      </w:r>
+    </w:p>
+    <w:p>
+      <w:pPr>
+        <w:rPr>
+          <w:lang w:val="en-US"/>
+        </w:rPr>
+      </w:pPr>
+    </w:p>
+    <w:p>
+      <w:pPr>
+        <w:autoSpaceDE w:val="0"/>
+        <w:autoSpaceDN w:val="0"/>
+        <w:adjustRightInd w:val="0"/>
+        <w:spacing w:after="0" w:line="240" w:lineRule="auto"/>
+        <w:rPr>
+          <w:rFonts w:ascii="Courier New" w:hAnsi="Courier New" w:cs="Courier New"/>
+          <w:lang w:val="en-US"/>
+        </w:rPr>
+      </w:pPr>
+      <w:r>
+        <w:rPr>
+          <w:lang w:val="en-US"/>
+        </w:rPr>
+        <w:tab/>
+      </w:r>
+      <w:r>
+        <w:rPr>
+          <w:lang w:val="en-US"/>
+        </w:rPr>
+        <w:tab/>
+      </w:r>
+      <w:r>
+        <w:rPr>
+          <w:lang w:val="en-US"/>
+        </w:rPr>
+        <w:tab/>
+      </w:r>
+      <w:r>
+        <w:rPr>
+          <w:rFonts w:ascii="Courier New" w:hAnsi="Courier New" w:cs="Courier New"/>
+          <w:lang w:val="en-US"/>
+        </w:rPr>
+        <w:t>UPDATE `PELIKULA`</w:t>
+      </w:r>
+    </w:p>
+    <w:p>
+      <w:pPr>
+        <w:autoSpaceDE w:val="0"/>
+        <w:autoSpaceDN w:val="0"/>
+        <w:adjustRightInd w:val="0"/>
+        <w:spacing w:after="0" w:line="240" w:lineRule="auto"/>
+        <w:rPr>
+          <w:rFonts w:ascii="Courier New" w:hAnsi="Courier New" w:cs="Courier New"/>
+          <w:lang w:val="en-US"/>
+        </w:rPr>
+      </w:pPr>
+      <w:r>
+        <w:rPr>
+          <w:rFonts w:ascii="Courier New" w:hAnsi="Courier New" w:cs="Courier New"/>
+          <w:lang w:val="en-US"/>
+        </w:rPr>
+        <w:tab/>
+      </w:r>
+      <w:r>
+        <w:rPr>
+          <w:rFonts w:ascii="Courier New" w:hAnsi="Courier New" w:cs="Courier New"/>
+          <w:lang w:val="en-US"/>
+        </w:rPr>
+        <w:tab/>
+      </w:r>
+      <w:r>
+        <w:rPr>
+          <w:rFonts w:ascii="Courier New" w:hAnsi="Courier New" w:cs="Courier New"/>
+          <w:lang w:val="en-US"/>
+        </w:rPr>
+        <w:tab/>
+      </w:r>
+      <w:r>
+        <w:rPr>
+          <w:rFonts w:ascii="Courier New" w:hAnsi="Courier New" w:cs="Courier New"/>
+          <w:lang w:val="en-US"/>
+        </w:rPr>
+        <w:t>SET `</w:t>
+      </w:r>
+      <w:proofErr w:type="spellStart"/>
+      <w:r>
+        <w:rPr>
+          <w:rFonts w:ascii="Courier New" w:hAnsi="Courier New" w:cs="Courier New"/>
+          <w:lang w:val="en-US"/>
+        </w:rPr>
+        <w:t>Egoera</w:t>
+      </w:r>
+      <w:proofErr w:type="spellEnd"/>
+      <w:r>
+        <w:rPr>
+          <w:rFonts w:ascii="Courier New" w:hAnsi="Courier New" w:cs="Courier New"/>
+          <w:lang w:val="en-US"/>
+        </w:rPr>
+        <w:t>`='</w:t>
+      </w:r>
+      <w:proofErr w:type="spellStart"/>
+      <w:r>
+        <w:rPr>
+          <w:rFonts w:ascii="Courier New" w:hAnsi="Courier New" w:cs="Courier New"/>
+          <w:lang w:val="en-US"/>
+        </w:rPr>
+        <w:t>alokatuta</w:t>
+      </w:r>
+      <w:proofErr w:type="spellEnd"/>
+      <w:r>
+        <w:rPr>
+          <w:rFonts w:ascii="Courier New" w:hAnsi="Courier New" w:cs="Courier New"/>
+          <w:lang w:val="en-US"/>
+        </w:rPr>
+        <w:t>'</w:t>
+      </w:r>
+    </w:p>
+    <w:p>
+      <w:pPr>
+        <w:autoSpaceDE w:val="0"/>
+        <w:autoSpaceDN w:val="0"/>
+        <w:adjustRightInd w:val="0"/>
+        <w:spacing w:after="0" w:line="240" w:lineRule="auto"/>
+        <w:rPr>
+          <w:rFonts w:ascii="Courier New" w:hAnsi="Courier New" w:cs="Courier New"/>
+          <w:lang w:val="en-US"/>
+        </w:rPr>
+      </w:pPr>
+      <w:r>
+        <w:rPr>
+          <w:rFonts w:ascii="Courier New" w:hAnsi="Courier New" w:cs="Courier New"/>
+          <w:lang w:val="en-US"/>
+        </w:rPr>
+        <w:tab/>
+      </w:r>
+      <w:r>
+        <w:rPr>
+          <w:rFonts w:ascii="Courier New" w:hAnsi="Courier New" w:cs="Courier New"/>
+          <w:lang w:val="en-US"/>
+        </w:rPr>
+        <w:tab/>
+      </w:r>
+      <w:r>
+        <w:rPr>
+          <w:rFonts w:ascii="Courier New" w:hAnsi="Courier New" w:cs="Courier New"/>
+          <w:lang w:val="en-US"/>
+        </w:rPr>
+        <w:tab/>
+      </w:r>
+      <w:r>
+        <w:rPr>
+          <w:rFonts w:ascii="Courier New" w:hAnsi="Courier New" w:cs="Courier New"/>
+          <w:lang w:val="en-US"/>
+        </w:rPr>
+        <w:t>WHERE</w:t>
+      </w:r>
+      <w:r>
+        <w:rPr>
+          <w:rFonts w:ascii="Courier New" w:hAnsi="Courier New" w:cs="Courier New"/>
+          <w:lang w:val="en-US"/>
+        </w:rPr>
+        <w:t xml:space="preserve"> `</w:t>
+      </w:r>
+      <w:proofErr w:type="spellStart"/>
+      <w:r>
+        <w:rPr>
+          <w:rFonts w:ascii="Courier New" w:hAnsi="Courier New" w:cs="Courier New"/>
+          <w:lang w:val="en-US"/>
+        </w:rPr>
+        <w:t>Kodea</w:t>
+      </w:r>
+      <w:proofErr w:type="spellEnd"/>
+      <w:r>
+        <w:rPr>
+          <w:rFonts w:ascii="Courier New" w:hAnsi="Courier New" w:cs="Courier New"/>
+          <w:lang w:val="en-US"/>
+        </w:rPr>
+        <w:t>`='</w:t>
+      </w:r>
+      <w:proofErr w:type="spellStart"/>
+      <w:r>
+        <w:rPr>
+          <w:rFonts w:ascii="Courier New" w:hAnsi="Courier New" w:cs="Courier New"/>
+          <w:lang w:val="en-US"/>
+        </w:rPr>
+        <w:t>pPeliKodea</w:t>
+      </w:r>
+      <w:proofErr w:type="spellEnd"/>
+      <w:r>
+        <w:rPr>
+          <w:rFonts w:ascii="Courier New" w:hAnsi="Courier New" w:cs="Courier New"/>
+          <w:lang w:val="en-US"/>
+        </w:rPr>
+        <w:t>';</w:t>
+      </w:r>
+    </w:p>
+    <w:p>
+      <w:pPr>
+        <w:rPr>
+          <w:lang w:val="en-US"/>
+        </w:rPr>
+      </w:pPr>
+    </w:p>
+    <w:p>
+      <w:pPr>
+        <w:autoSpaceDE w:val="0"/>
+        <w:autoSpaceDN w:val="0"/>
+        <w:adjustRightInd w:val="0"/>
+        <w:spacing w:after="0" w:line="240" w:lineRule="auto"/>
+        <w:rPr>
+          <w:rFonts w:ascii="Courier New" w:hAnsi="Courier New" w:cs="Courier New"/>
+          <w:lang w:val="en-US"/>
+        </w:rPr>
+      </w:pPr>
+      <w:r>
+        <w:rPr>
+          <w:lang w:val="en-US"/>
+        </w:rPr>
+        <w:tab/>
+      </w:r>
+      <w:r>
+        <w:rPr>
+          <w:lang w:val="en-US"/>
+        </w:rPr>
+        <w:tab/>
+      </w:r>
+      <w:r>
+        <w:rPr>
+          <w:lang w:val="en-US"/>
+        </w:rPr>
+        <w:tab/>
+      </w:r>
+      <w:r>
+        <w:rPr>
+          <w:rFonts w:ascii="Courier New" w:hAnsi="Courier New" w:cs="Courier New"/>
+          <w:lang w:val="en-US"/>
+        </w:rPr>
+        <w:t xml:space="preserve">SET </w:t>
+      </w:r>
+      <w:r>
+        <w:rPr>
+          <w:rFonts w:ascii="Courier New" w:hAnsi="Courier New" w:cs="Courier New"/>
+          <w:lang w:val="en-US"/>
+        </w:rPr>
+        <w:t>`</w:t>
+      </w:r>
+      <w:proofErr w:type="spellStart"/>
+      <w:r>
+        <w:rPr>
+          <w:rFonts w:ascii="Courier New" w:hAnsi="Courier New" w:cs="Courier New"/>
+          <w:lang w:val="en-US"/>
+        </w:rPr>
+        <w:t>Kreditua</w:t>
+      </w:r>
+      <w:proofErr w:type="spellEnd"/>
+      <w:r>
+        <w:rPr>
+          <w:rFonts w:ascii="Courier New" w:hAnsi="Courier New" w:cs="Courier New"/>
+          <w:lang w:val="en-US"/>
+        </w:rPr>
+        <w:t>`='(</w:t>
+      </w:r>
+      <w:proofErr w:type="spellStart"/>
+      <w:r>
+        <w:rPr>
+          <w:rFonts w:ascii="Courier New" w:hAnsi="Courier New" w:cs="Courier New"/>
+          <w:lang w:val="en-US"/>
+        </w:rPr>
+        <w:t>erabiltzaileKreditua</w:t>
+      </w:r>
+      <w:proofErr w:type="spellEnd"/>
+      <w:r>
+        <w:rPr>
+          <w:rFonts w:ascii="Courier New" w:hAnsi="Courier New" w:cs="Courier New"/>
+          <w:lang w:val="en-US"/>
+        </w:rPr>
+        <w:t xml:space="preserve"> -</w:t>
+      </w:r>
+      <w:r>
+        <w:rPr>
+          <w:rFonts w:ascii="Courier New" w:hAnsi="Courier New" w:cs="Courier New"/>
+          <w:lang w:val="en-US"/>
+        </w:rPr>
+        <w:t xml:space="preserve"> </w:t>
+      </w:r>
+      <w:proofErr w:type="spellStart"/>
+      <w:r>
+        <w:rPr>
+          <w:rFonts w:ascii="Courier New" w:hAnsi="Courier New" w:cs="Courier New"/>
+          <w:lang w:val="en-US"/>
+        </w:rPr>
+        <w:t>pelikulaPrezioa</w:t>
+      </w:r>
+      <w:proofErr w:type="spellEnd"/>
+      <w:r>
+        <w:rPr>
+          <w:rFonts w:ascii="Courier New" w:hAnsi="Courier New" w:cs="Courier New"/>
+          <w:lang w:val="en-US"/>
+        </w:rPr>
+        <w:t>)'</w:t>
+      </w:r>
+    </w:p>
+    <w:p>
+      <w:pPr>
+        <w:autoSpaceDE w:val="0"/>
+        <w:autoSpaceDN w:val="0"/>
+        <w:adjustRightInd w:val="0"/>
+        <w:spacing w:after="0" w:line="240" w:lineRule="auto"/>
+        <w:rPr>
+          <w:rFonts w:ascii="Courier New" w:hAnsi="Courier New" w:cs="Courier New"/>
+          <w:lang w:val="en-US"/>
+        </w:rPr>
+      </w:pPr>
+      <w:r>
+        <w:rPr>
+          <w:rFonts w:ascii="Courier New" w:hAnsi="Courier New" w:cs="Courier New"/>
+          <w:lang w:val="en-US"/>
+        </w:rPr>
+        <w:tab/>
+      </w:r>
+      <w:r>
+        <w:rPr>
+          <w:rFonts w:ascii="Courier New" w:hAnsi="Courier New" w:cs="Courier New"/>
+          <w:lang w:val="en-US"/>
+        </w:rPr>
+        <w:tab/>
+      </w:r>
+      <w:r>
+        <w:rPr>
+          <w:rFonts w:ascii="Courier New" w:hAnsi="Courier New" w:cs="Courier New"/>
+          <w:lang w:val="en-US"/>
+        </w:rPr>
+        <w:tab/>
+      </w:r>
+      <w:r>
+        <w:rPr>
+          <w:rFonts w:ascii="Courier New" w:hAnsi="Courier New" w:cs="Courier New"/>
+          <w:lang w:val="en-US"/>
+        </w:rPr>
+        <w:t>WHER</w:t>
+      </w:r>
+      <w:r>
+        <w:rPr>
+          <w:rFonts w:ascii="Courier New" w:hAnsi="Courier New" w:cs="Courier New"/>
+          <w:lang w:val="en-US"/>
+        </w:rPr>
+        <w:t>E `</w:t>
+      </w:r>
+      <w:proofErr w:type="spellStart"/>
+      <w:r>
+        <w:rPr>
+          <w:rFonts w:ascii="Courier New" w:hAnsi="Courier New" w:cs="Courier New"/>
+          <w:lang w:val="en-US"/>
+        </w:rPr>
+        <w:t>Kodea</w:t>
+      </w:r>
+      <w:proofErr w:type="spellEnd"/>
+      <w:r>
+        <w:rPr>
+          <w:rFonts w:ascii="Courier New" w:hAnsi="Courier New" w:cs="Courier New"/>
+          <w:lang w:val="en-US"/>
+        </w:rPr>
+        <w:t>`='</w:t>
+      </w:r>
+      <w:proofErr w:type="spellStart"/>
+      <w:r>
+        <w:rPr>
+          <w:rFonts w:ascii="Courier New" w:hAnsi="Courier New" w:cs="Courier New"/>
+          <w:lang w:val="en-US"/>
+        </w:rPr>
+        <w:t>pBezKodea</w:t>
+      </w:r>
+      <w:proofErr w:type="spellEnd"/>
+      <w:r>
+        <w:rPr>
+          <w:rFonts w:ascii="Courier New" w:hAnsi="Courier New" w:cs="Courier New"/>
+          <w:lang w:val="en-US"/>
+        </w:rPr>
+        <w:t>';</w:t>
+      </w:r>
+    </w:p>
+    <w:p>
+      <w:pPr>
+        <w:rPr>
+          <w:lang w:val="en-US"/>
+        </w:rPr>
+      </w:pPr>
+    </w:p>
+    <w:p>
+      <w:pPr>
+        <w:pStyle w:val="Ttulo3"/>
+      </w:pPr>
+      <w:r>
+        <w:rPr>
+          <w:lang w:val="en-US"/>
+        </w:rPr>
+        <w:tab/>
+      </w:r>
+      <w:r>
+        <w:rPr>
+          <w:lang w:val="en-US"/>
+        </w:rPr>
+        <w:tab/>
+      </w:r>
+      <w:proofErr w:type="spellStart"/>
+      <w:r>
+        <w:t>Pelikula</w:t>
+      </w:r>
+      <w:proofErr w:type="spellEnd"/>
+      <w:r>
+        <w:t xml:space="preserve"> </w:t>
+      </w:r>
+      <w:proofErr w:type="spellStart"/>
+      <w:r>
+        <w:t>itzuli</w:t>
+      </w:r>
+      <w:proofErr w:type="spellEnd"/>
+    </w:p>
+    <w:p>
+      <w:pPr>
+        <w:autoSpaceDE w:val="0"/>
+        <w:autoSpaceDN w:val="0"/>
+        <w:adjustRightInd w:val="0"/>
+        <w:spacing w:after="0" w:line="240" w:lineRule="auto"/>
+        <w:rPr>
+          <w:rFonts w:ascii="Courier New" w:hAnsi="Courier New" w:cs="Courier New"/>
+          <w:lang w:val="en-US"/>
+        </w:rPr>
+      </w:pPr>
+      <w:r>
+        <w:tab/>
+      </w:r>
+      <w:r>
+        <w:tab/>
+      </w:r>
+      <w:r>
+        <w:tab/>
+      </w:r>
+      <w:r>
+        <w:rPr>
+          <w:rFonts w:ascii="Courier New" w:hAnsi="Courier New" w:cs="Courier New"/>
+          <w:lang w:val="en-US"/>
+        </w:rPr>
+        <w:t>UPDATE `PELIKULA`</w:t>
+      </w:r>
+    </w:p>
+    <w:p>
+      <w:pPr>
+        <w:autoSpaceDE w:val="0"/>
+        <w:autoSpaceDN w:val="0"/>
+        <w:adjustRightInd w:val="0"/>
+        <w:spacing w:after="0" w:line="240" w:lineRule="auto"/>
+        <w:rPr>
+          <w:rFonts w:ascii="Courier New" w:hAnsi="Courier New" w:cs="Courier New"/>
+          <w:lang w:val="en-US"/>
+        </w:rPr>
+      </w:pPr>
+      <w:r>
+        <w:rPr>
+          <w:rFonts w:ascii="Courier New" w:hAnsi="Courier New" w:cs="Courier New"/>
+          <w:lang w:val="en-US"/>
+        </w:rPr>
+        <w:tab/>
+      </w:r>
+      <w:r>
+        <w:rPr>
+          <w:rFonts w:ascii="Courier New" w:hAnsi="Courier New" w:cs="Courier New"/>
+          <w:lang w:val="en-US"/>
+        </w:rPr>
+        <w:tab/>
+      </w:r>
+      <w:r>
+        <w:rPr>
+          <w:rFonts w:ascii="Courier New" w:hAnsi="Courier New" w:cs="Courier New"/>
+          <w:lang w:val="en-US"/>
+        </w:rPr>
+        <w:tab/>
+      </w:r>
+      <w:r>
+        <w:rPr>
+          <w:rFonts w:ascii="Courier New" w:hAnsi="Courier New" w:cs="Courier New"/>
+          <w:lang w:val="en-US"/>
+        </w:rPr>
+        <w:t>SET `</w:t>
+      </w:r>
+      <w:proofErr w:type="spellStart"/>
+      <w:r>
+        <w:rPr>
+          <w:rFonts w:ascii="Courier New" w:hAnsi="Courier New" w:cs="Courier New"/>
+          <w:lang w:val="en-US"/>
+        </w:rPr>
+        <w:t>Egoera</w:t>
+      </w:r>
+      <w:proofErr w:type="spellEnd"/>
+      <w:r>
+        <w:rPr>
+          <w:rFonts w:ascii="Courier New" w:hAnsi="Courier New" w:cs="Courier New"/>
+          <w:lang w:val="en-US"/>
+        </w:rPr>
+        <w:t>`='</w:t>
+      </w:r>
+      <w:proofErr w:type="spellStart"/>
+      <w:r>
+        <w:rPr>
+          <w:rFonts w:ascii="Courier New" w:hAnsi="Courier New" w:cs="Courier New"/>
+          <w:lang w:val="en-US"/>
+        </w:rPr>
+        <w:t>libre</w:t>
+      </w:r>
+      <w:proofErr w:type="spellEnd"/>
+      <w:r>
+        <w:rPr>
+          <w:rFonts w:ascii="Courier New" w:hAnsi="Courier New" w:cs="Courier New"/>
+          <w:lang w:val="en-US"/>
+        </w:rPr>
+        <w:t>'</w:t>
+      </w:r>
+    </w:p>
+    <w:p>
+      <w:pPr>
+        <w:autoSpaceDE w:val="0"/>
+        <w:autoSpaceDN w:val="0"/>
+        <w:adjustRightInd w:val="0"/>
+        <w:spacing w:after="0" w:line="240" w:lineRule="auto"/>
+        <w:rPr>
+          <w:rFonts w:ascii="Courier New" w:hAnsi="Courier New" w:cs="Courier New"/>
+          <w:lang w:val="en-US"/>
+        </w:rPr>
+      </w:pPr>
+      <w:r>
+        <w:rPr>
+          <w:rFonts w:ascii="Courier New" w:hAnsi="Courier New" w:cs="Courier New"/>
+          <w:lang w:val="en-US"/>
+        </w:rPr>
+        <w:tab/>
+      </w:r>
+      <w:r>
+        <w:rPr>
+          <w:rFonts w:ascii="Courier New" w:hAnsi="Courier New" w:cs="Courier New"/>
+          <w:lang w:val="en-US"/>
+        </w:rPr>
+        <w:tab/>
+      </w:r>
+      <w:r>
+        <w:rPr>
+          <w:rFonts w:ascii="Courier New" w:hAnsi="Courier New" w:cs="Courier New"/>
+          <w:lang w:val="en-US"/>
+        </w:rPr>
+        <w:tab/>
+      </w:r>
+      <w:r>
+        <w:rPr>
+          <w:rFonts w:ascii="Courier New" w:hAnsi="Courier New" w:cs="Courier New"/>
+          <w:lang w:val="en-US"/>
+        </w:rPr>
+        <w:t>WHERE</w:t>
+      </w:r>
+      <w:r>
+        <w:rPr>
+          <w:rFonts w:ascii="Courier New" w:hAnsi="Courier New" w:cs="Courier New"/>
+          <w:lang w:val="en-US"/>
+        </w:rPr>
+        <w:t xml:space="preserve"> `</w:t>
+      </w:r>
+      <w:proofErr w:type="spellStart"/>
+      <w:r>
+        <w:rPr>
+          <w:rFonts w:ascii="Courier New" w:hAnsi="Courier New" w:cs="Courier New"/>
+          <w:lang w:val="en-US"/>
+        </w:rPr>
+        <w:t>Kodea</w:t>
+      </w:r>
+      <w:proofErr w:type="spellEnd"/>
+      <w:r>
+        <w:rPr>
+          <w:rFonts w:ascii="Courier New" w:hAnsi="Courier New" w:cs="Courier New"/>
+          <w:lang w:val="en-US"/>
+        </w:rPr>
+        <w:t>`='</w:t>
+      </w:r>
+      <w:proofErr w:type="spellStart"/>
+      <w:r>
+        <w:rPr>
+          <w:rFonts w:ascii="Courier New" w:hAnsi="Courier New" w:cs="Courier New"/>
+          <w:lang w:val="en-US"/>
+        </w:rPr>
+        <w:t>pPeliKodea</w:t>
+      </w:r>
+      <w:proofErr w:type="spellEnd"/>
+      <w:r>
+        <w:rPr>
+          <w:rFonts w:ascii="Courier New" w:hAnsi="Courier New" w:cs="Courier New"/>
+          <w:lang w:val="en-US"/>
+        </w:rPr>
+        <w:t>';</w:t>
+      </w:r>
+    </w:p>
+    <w:p>
+      <w:pPr>
+        <w:rPr>
+          <w:lang w:val="en-US"/>
+        </w:rPr>
+      </w:pPr>
+    </w:p>
+    <w:p>
+      <w:pPr>
+        <w:autoSpaceDE w:val="0"/>
+        <w:autoSpaceDN w:val="0"/>
+        <w:adjustRightInd w:val="0"/>
+        <w:spacing w:after="0" w:line="240" w:lineRule="auto"/>
+        <w:rPr>
+          <w:rFonts w:ascii="Courier New" w:hAnsi="Courier New" w:cs="Courier New"/>
+          <w:lang w:val="en-US"/>
+        </w:rPr>
+      </w:pPr>
+      <w:r>
+        <w:rPr>
+          <w:lang w:val="en-US"/>
+        </w:rPr>
+        <w:tab/>
+      </w:r>
+      <w:r>
+        <w:rPr>
+          <w:lang w:val="en-US"/>
+        </w:rPr>
+        <w:tab/>
+      </w:r>
+      <w:r>
+        <w:rPr>
+          <w:lang w:val="en-US"/>
+        </w:rPr>
+        <w:tab/>
+      </w:r>
+      <w:r>
+        <w:rPr>
+          <w:rFonts w:ascii="Courier New" w:hAnsi="Courier New" w:cs="Courier New"/>
+          <w:lang w:val="en-US"/>
+        </w:rPr>
+        <w:t>UPDATE `ALOKAIRUAK`</w:t>
+      </w:r>
+    </w:p>
+    <w:p>
+      <w:pPr>
+        <w:autoSpaceDE w:val="0"/>
+        <w:autoSpaceDN w:val="0"/>
+        <w:adjustRightInd w:val="0"/>
+        <w:spacing w:after="0" w:line="240" w:lineRule="auto"/>
+        <w:rPr>
+          <w:rFonts w:ascii="Courier New" w:hAnsi="Courier New" w:cs="Courier New"/>
+          <w:lang w:val="en-US"/>
+        </w:rPr>
+      </w:pPr>
+      <w:r>
+        <w:rPr>
+          <w:rFonts w:ascii="Courier New" w:hAnsi="Courier New" w:cs="Courier New"/>
+          <w:lang w:val="en-US"/>
+        </w:rPr>
+        <w:tab/>
+      </w:r>
+      <w:r>
+        <w:rPr>
+          <w:rFonts w:ascii="Courier New" w:hAnsi="Courier New" w:cs="Courier New"/>
+          <w:lang w:val="en-US"/>
+        </w:rPr>
+        <w:tab/>
+      </w:r>
+      <w:r>
+        <w:rPr>
+          <w:rFonts w:ascii="Courier New" w:hAnsi="Courier New" w:cs="Courier New"/>
+          <w:lang w:val="en-US"/>
+        </w:rPr>
+        <w:tab/>
+      </w:r>
+      <w:r>
+        <w:rPr>
+          <w:rFonts w:ascii="Courier New" w:hAnsi="Courier New" w:cs="Courier New"/>
+          <w:lang w:val="en-US"/>
+        </w:rPr>
+        <w:t>SET `</w:t>
+      </w:r>
+      <w:proofErr w:type="spellStart"/>
+      <w:r>
+        <w:rPr>
+          <w:rFonts w:ascii="Courier New" w:hAnsi="Courier New" w:cs="Courier New"/>
+          <w:lang w:val="en-US"/>
+        </w:rPr>
+        <w:t>Itzultze_data</w:t>
+      </w:r>
+      <w:proofErr w:type="spellEnd"/>
+      <w:r>
+        <w:rPr>
+          <w:rFonts w:ascii="Courier New" w:hAnsi="Courier New" w:cs="Courier New"/>
+          <w:lang w:val="en-US"/>
+        </w:rPr>
+        <w:t>`='</w:t>
+      </w:r>
+      <w:r>
+        <w:rPr>
+          <w:rFonts w:ascii="Courier New" w:hAnsi="Courier New" w:cs="Courier New"/>
+          <w:lang w:val="en-US"/>
+        </w:rPr>
+        <w:t>data'</w:t>
+      </w:r>
+    </w:p>
+    <w:p>
+      <w:pPr>
+        <w:autoSpaceDE w:val="0"/>
+        <w:autoSpaceDN w:val="0"/>
+        <w:adjustRightInd w:val="0"/>
+        <w:spacing w:after="0" w:line="240" w:lineRule="auto"/>
+        <w:rPr>
+          <w:rFonts w:ascii="Courier New" w:hAnsi="Courier New" w:cs="Courier New"/>
+          <w:lang w:val="en-US"/>
+        </w:rPr>
+      </w:pPr>
+      <w:r>
+        <w:rPr>
+          <w:rFonts w:ascii="Courier New" w:hAnsi="Courier New" w:cs="Courier New"/>
+          <w:lang w:val="en-US"/>
+        </w:rPr>
+        <w:tab/>
+      </w:r>
+      <w:r>
+        <w:rPr>
+          <w:rFonts w:ascii="Courier New" w:hAnsi="Courier New" w:cs="Courier New"/>
+          <w:lang w:val="en-US"/>
+        </w:rPr>
+        <w:tab/>
+      </w:r>
+      <w:r>
+        <w:rPr>
+          <w:rFonts w:ascii="Courier New" w:hAnsi="Courier New" w:cs="Courier New"/>
+          <w:lang w:val="en-US"/>
+        </w:rPr>
+        <w:tab/>
+      </w:r>
+      <w:r>
+        <w:rPr>
+          <w:rFonts w:ascii="Courier New" w:hAnsi="Courier New" w:cs="Courier New"/>
+          <w:lang w:val="en-US"/>
+        </w:rPr>
+        <w:t>WHERE `</w:t>
+      </w:r>
+      <w:proofErr w:type="spellStart"/>
+      <w:r>
+        <w:rPr>
+          <w:rFonts w:ascii="Courier New" w:hAnsi="Courier New" w:cs="Courier New"/>
+          <w:lang w:val="en-US"/>
+        </w:rPr>
+        <w:t>Bazkide_kodea</w:t>
+      </w:r>
+      <w:proofErr w:type="spellEnd"/>
+      <w:r>
+        <w:rPr>
+          <w:rFonts w:ascii="Courier New" w:hAnsi="Courier New" w:cs="Courier New"/>
+          <w:lang w:val="en-US"/>
+        </w:rPr>
+        <w:t>`='</w:t>
+      </w:r>
+      <w:proofErr w:type="spellStart"/>
+      <w:r>
+        <w:rPr>
+          <w:rFonts w:ascii="Courier New" w:hAnsi="Courier New" w:cs="Courier New"/>
+          <w:lang w:val="en-US"/>
+        </w:rPr>
+        <w:t>pBezKodea</w:t>
+      </w:r>
+      <w:proofErr w:type="spellEnd"/>
+      <w:r>
+        <w:rPr>
+          <w:rFonts w:ascii="Courier New" w:hAnsi="Courier New" w:cs="Courier New"/>
+          <w:lang w:val="en-US"/>
+        </w:rPr>
+        <w:t>' and `</w:t>
+      </w:r>
+      <w:proofErr w:type="spellStart"/>
+      <w:r>
+        <w:rPr>
+          <w:rFonts w:ascii="Courier New" w:hAnsi="Courier New" w:cs="Courier New"/>
+          <w:lang w:val="en-US"/>
+        </w:rPr>
+        <w:t>Pelikula_kodea</w:t>
+      </w:r>
+      <w:proofErr w:type="spellEnd"/>
+      <w:r>
+        <w:rPr>
+          <w:rFonts w:ascii="Courier New" w:hAnsi="Courier New" w:cs="Courier New"/>
+          <w:lang w:val="en-US"/>
+        </w:rPr>
+        <w:t>`='</w:t>
+      </w:r>
+      <w:proofErr w:type="spellStart"/>
+      <w:r>
+        <w:rPr>
+          <w:rFonts w:ascii="Courier New" w:hAnsi="Courier New" w:cs="Courier New"/>
+          <w:lang w:val="en-US"/>
+        </w:rPr>
+        <w:t>pPeliKodea</w:t>
+      </w:r>
+      <w:proofErr w:type="spellEnd"/>
+      <w:r>
+        <w:rPr>
+          <w:rFonts w:ascii="Courier New" w:hAnsi="Courier New" w:cs="Courier New"/>
+          <w:lang w:val="en-US"/>
+        </w:rPr>
+        <w:t>' and `</w:t>
+      </w:r>
+      <w:proofErr w:type="spellStart"/>
+      <w:r>
+        <w:rPr>
+          <w:rFonts w:ascii="Courier New" w:hAnsi="Courier New" w:cs="Courier New"/>
+          <w:lang w:val="en-US"/>
+        </w:rPr>
+        <w:t>Itzultze_data</w:t>
+      </w:r>
+      <w:proofErr w:type="spellEnd"/>
+      <w:r>
+        <w:rPr>
+          <w:rFonts w:ascii="Courier New" w:hAnsi="Courier New" w:cs="Courier New"/>
+          <w:lang w:val="en-US"/>
+        </w:rPr>
+        <w:t>` IS NULL;</w:t>
+      </w:r>
+    </w:p>
+    <w:p>
+      <w:pPr>
+        <w:autoSpaceDE w:val="0"/>
+        <w:autoSpaceDN w:val="0"/>
+        <w:adjustRightInd w:val="0"/>
+        <w:spacing w:after="0" w:line="240" w:lineRule="auto"/>
+        <w:rPr>
+          <w:rFonts w:ascii="Courier New" w:hAnsi="Courier New" w:cs="Courier New"/>
+          <w:lang w:val="en-US"/>
+        </w:rPr>
+      </w:pPr>
+    </w:p>
+    <w:p>
+      <w:pPr>
+        <w:autoSpaceDE w:val="0"/>
+        <w:autoSpaceDN w:val="0"/>
+        <w:adjustRightInd w:val="0"/>
+        <w:spacing w:after="0" w:line="240" w:lineRule="auto"/>
+        <w:rPr>
+          <w:rFonts w:cs="Courier New"/>
+          <w:lang w:val="en-US"/>
+        </w:rPr>
+      </w:pPr>
+      <w:proofErr w:type="spellStart"/>
+      <w:r>
+        <w:rPr>
+          <w:rFonts w:cs="Courier New"/>
+          <w:lang w:val="en-US"/>
+        </w:rPr>
+        <w:t>Baliteke</w:t>
+      </w:r>
+      <w:proofErr w:type="spellEnd"/>
+      <w:r>
+        <w:rPr>
+          <w:rFonts w:cs="Courier New"/>
+          <w:lang w:val="en-US"/>
+        </w:rPr>
+        <w:t xml:space="preserve"> </w:t>
+      </w:r>
+      <w:proofErr w:type="spellStart"/>
+      <w:r>
+        <w:rPr>
+          <w:rFonts w:cs="Courier New"/>
+          <w:lang w:val="en-US"/>
+        </w:rPr>
+        <w:t>erabiltzaile</w:t>
+      </w:r>
+      <w:proofErr w:type="spellEnd"/>
+      <w:r>
+        <w:rPr>
+          <w:rFonts w:cs="Courier New"/>
+          <w:lang w:val="en-US"/>
+        </w:rPr>
+        <w:t xml:space="preserve"> </w:t>
+      </w:r>
+      <w:proofErr w:type="spellStart"/>
+      <w:r>
+        <w:rPr>
+          <w:rFonts w:cs="Courier New"/>
+          <w:lang w:val="en-US"/>
+        </w:rPr>
+        <w:t>batek</w:t>
+      </w:r>
+      <w:proofErr w:type="spellEnd"/>
+      <w:r>
+        <w:rPr>
+          <w:rFonts w:cs="Courier New"/>
+          <w:lang w:val="en-US"/>
+        </w:rPr>
+        <w:t xml:space="preserve"> </w:t>
+      </w:r>
+      <w:proofErr w:type="spellStart"/>
+      <w:r>
+        <w:rPr>
+          <w:rFonts w:cs="Courier New"/>
+          <w:lang w:val="en-US"/>
+        </w:rPr>
+        <w:t>pelikula</w:t>
+      </w:r>
+      <w:proofErr w:type="spellEnd"/>
+      <w:r>
+        <w:rPr>
+          <w:rFonts w:cs="Courier New"/>
+          <w:lang w:val="en-US"/>
+        </w:rPr>
+        <w:t xml:space="preserve"> bat </w:t>
+      </w:r>
+      <w:proofErr w:type="spellStart"/>
+      <w:r>
+        <w:rPr>
+          <w:rFonts w:cs="Courier New"/>
+          <w:lang w:val="en-US"/>
+        </w:rPr>
+        <w:t>alokatzea</w:t>
+      </w:r>
+      <w:proofErr w:type="spellEnd"/>
+      <w:r>
+        <w:rPr>
+          <w:rFonts w:cs="Courier New"/>
+          <w:lang w:val="en-US"/>
+        </w:rPr>
+        <w:t xml:space="preserve"> eta </w:t>
+      </w:r>
+      <w:proofErr w:type="spellStart"/>
+      <w:r>
+        <w:rPr>
+          <w:rFonts w:cs="Courier New"/>
+          <w:lang w:val="en-US"/>
+        </w:rPr>
+        <w:t>itzultzea</w:t>
+      </w:r>
+      <w:proofErr w:type="spellEnd"/>
+      <w:r>
+        <w:rPr>
+          <w:rFonts w:cs="Courier New"/>
+          <w:lang w:val="en-US"/>
+        </w:rPr>
+        <w:t xml:space="preserve"> </w:t>
+      </w:r>
+      <w:proofErr w:type="spellStart"/>
+      <w:r>
+        <w:rPr>
+          <w:rFonts w:cs="Courier New"/>
+          <w:lang w:val="en-US"/>
+        </w:rPr>
+        <w:t>behin</w:t>
+      </w:r>
+      <w:proofErr w:type="spellEnd"/>
+      <w:r>
+        <w:rPr>
+          <w:rFonts w:cs="Courier New"/>
+          <w:lang w:val="en-US"/>
+        </w:rPr>
+        <w:t xml:space="preserve">, eta </w:t>
+      </w:r>
+      <w:proofErr w:type="spellStart"/>
+      <w:r>
+        <w:rPr>
+          <w:rFonts w:cs="Courier New"/>
+          <w:lang w:val="en-US"/>
+        </w:rPr>
+        <w:t>beste</w:t>
+      </w:r>
+      <w:proofErr w:type="spellEnd"/>
+      <w:r>
+        <w:rPr>
+          <w:rFonts w:cs="Courier New"/>
+          <w:lang w:val="en-US"/>
+        </w:rPr>
+        <w:t xml:space="preserve"> </w:t>
+      </w:r>
+      <w:proofErr w:type="spellStart"/>
+      <w:r>
+        <w:rPr>
+          <w:rFonts w:cs="Courier New"/>
+          <w:lang w:val="en-US"/>
+        </w:rPr>
+        <w:t>egun</w:t>
+      </w:r>
+      <w:proofErr w:type="spellEnd"/>
+      <w:r>
+        <w:rPr>
+          <w:rFonts w:cs="Courier New"/>
+          <w:lang w:val="en-US"/>
+        </w:rPr>
+        <w:t xml:space="preserve"> </w:t>
+      </w:r>
+      <w:proofErr w:type="spellStart"/>
+      <w:r>
+        <w:rPr>
+          <w:rFonts w:cs="Courier New"/>
+          <w:lang w:val="en-US"/>
+        </w:rPr>
+        <w:t>batean</w:t>
+      </w:r>
+      <w:proofErr w:type="spellEnd"/>
+      <w:r>
+        <w:rPr>
+          <w:rFonts w:cs="Courier New"/>
+          <w:lang w:val="en-US"/>
+        </w:rPr>
+        <w:t xml:space="preserve"> </w:t>
+      </w:r>
+      <w:proofErr w:type="spellStart"/>
+      <w:r>
+        <w:rPr>
+          <w:rFonts w:cs="Courier New"/>
+          <w:lang w:val="en-US"/>
+        </w:rPr>
+        <w:t>berriro</w:t>
+      </w:r>
+      <w:proofErr w:type="spellEnd"/>
+      <w:r>
+        <w:rPr>
+          <w:rFonts w:cs="Courier New"/>
+          <w:lang w:val="en-US"/>
+        </w:rPr>
+        <w:t xml:space="preserve"> </w:t>
+      </w:r>
+      <w:proofErr w:type="spellStart"/>
+      <w:r>
+        <w:rPr>
+          <w:rFonts w:cs="Courier New"/>
+          <w:lang w:val="en-US"/>
+        </w:rPr>
+        <w:t>alokatzea</w:t>
+      </w:r>
+      <w:proofErr w:type="spellEnd"/>
+      <w:r>
+        <w:rPr>
+          <w:rFonts w:cs="Courier New"/>
+          <w:lang w:val="en-US"/>
+        </w:rPr>
+        <w:t xml:space="preserve"> </w:t>
+      </w:r>
+      <w:proofErr w:type="spellStart"/>
+      <w:r>
+        <w:rPr>
+          <w:rFonts w:cs="Courier New"/>
+          <w:lang w:val="en-US"/>
+        </w:rPr>
+        <w:t>nahi</w:t>
+      </w:r>
+      <w:proofErr w:type="spellEnd"/>
+      <w:r>
+        <w:rPr>
+          <w:rFonts w:cs="Courier New"/>
+          <w:lang w:val="en-US"/>
+        </w:rPr>
+        <w:t xml:space="preserve"> </w:t>
+      </w:r>
+      <w:proofErr w:type="spellStart"/>
+      <w:r>
+        <w:rPr>
+          <w:rFonts w:cs="Courier New"/>
+          <w:lang w:val="en-US"/>
+        </w:rPr>
+        <w:t>izatea</w:t>
+      </w:r>
+      <w:proofErr w:type="spellEnd"/>
+      <w:r>
+        <w:rPr>
+          <w:rFonts w:cs="Courier New"/>
+          <w:lang w:val="en-US"/>
+        </w:rPr>
+        <w:t>.</w:t>
+      </w:r>
+    </w:p>
+    <w:p>
+      <w:pPr>
+        <w:autoSpaceDE w:val="0"/>
+        <w:autoSpaceDN w:val="0"/>
+        <w:adjustRightInd w:val="0"/>
+        <w:spacing w:after="0" w:line="240" w:lineRule="auto"/>
+        <w:rPr>
+          <w:rFonts w:cs="Courier New"/>
+          <w:lang w:val="en-US"/>
+        </w:rPr>
+      </w:pPr>
+      <w:proofErr w:type="spellStart"/>
+      <w:r>
+        <w:rPr>
+          <w:rFonts w:cs="Courier New"/>
+          <w:lang w:val="en-US"/>
+        </w:rPr>
+        <w:lastRenderedPageBreak/>
+        <w:t>Aurreko</w:t>
+      </w:r>
+      <w:proofErr w:type="spellEnd"/>
+      <w:r>
+        <w:rPr>
+          <w:rFonts w:cs="Courier New"/>
+          <w:lang w:val="en-US"/>
+        </w:rPr>
+        <w:t xml:space="preserve"> </w:t>
+      </w:r>
+      <w:proofErr w:type="spellStart"/>
+      <w:proofErr w:type="gramStart"/>
+      <w:r>
+        <w:rPr>
+          <w:rFonts w:cs="Courier New"/>
+          <w:lang w:val="en-US"/>
+        </w:rPr>
+        <w:t>baldintzetan</w:t>
+      </w:r>
+      <w:proofErr w:type="spellEnd"/>
+      <w:r>
+        <w:rPr>
+          <w:rFonts w:cs="Courier New"/>
+          <w:lang w:val="en-US"/>
+        </w:rPr>
+        <w:t xml:space="preserve">  &lt;</w:t>
+      </w:r>
+      <w:proofErr w:type="gramEnd"/>
+      <w:r>
+        <w:rPr>
+          <w:rFonts w:cs="Courier New"/>
+          <w:lang w:val="en-US"/>
+        </w:rPr>
+        <w:t>`</w:t>
+      </w:r>
+      <w:proofErr w:type="spellStart"/>
+      <w:r>
+        <w:rPr>
+          <w:rFonts w:cs="Courier New"/>
+          <w:lang w:val="en-US"/>
+        </w:rPr>
+        <w:t>Itzultze_data</w:t>
+      </w:r>
+      <w:proofErr w:type="spellEnd"/>
+      <w:r>
+        <w:rPr>
+          <w:rFonts w:cs="Courier New"/>
+          <w:lang w:val="en-US"/>
+        </w:rPr>
+        <w:t xml:space="preserve">` IS NULL&gt; </w:t>
+      </w:r>
+      <w:proofErr w:type="spellStart"/>
+      <w:r>
+        <w:rPr>
+          <w:rFonts w:cs="Courier New"/>
+          <w:lang w:val="en-US"/>
+        </w:rPr>
+        <w:t>baldintza</w:t>
+      </w:r>
+      <w:proofErr w:type="spellEnd"/>
+      <w:r>
+        <w:rPr>
+          <w:rFonts w:cs="Courier New"/>
+          <w:lang w:val="en-US"/>
+        </w:rPr>
+        <w:t xml:space="preserve"> </w:t>
+      </w:r>
+      <w:proofErr w:type="spellStart"/>
+      <w:r>
+        <w:rPr>
+          <w:rFonts w:cs="Courier New"/>
+          <w:lang w:val="en-US"/>
+        </w:rPr>
+        <w:t>jarriko</w:t>
+      </w:r>
+      <w:proofErr w:type="spellEnd"/>
+      <w:r>
+        <w:rPr>
+          <w:rFonts w:cs="Courier New"/>
+          <w:lang w:val="en-US"/>
+        </w:rPr>
+        <w:t xml:space="preserve"> </w:t>
+      </w:r>
+      <w:proofErr w:type="spellStart"/>
+      <w:r>
+        <w:rPr>
+          <w:rFonts w:cs="Courier New"/>
+          <w:lang w:val="en-US"/>
+        </w:rPr>
+        <w:t>ez</w:t>
+      </w:r>
+      <w:proofErr w:type="spellEnd"/>
+      <w:r>
+        <w:rPr>
+          <w:rFonts w:cs="Courier New"/>
+          <w:lang w:val="en-US"/>
+        </w:rPr>
+        <w:t xml:space="preserve"> </w:t>
+      </w:r>
+      <w:proofErr w:type="spellStart"/>
+      <w:r>
+        <w:rPr>
+          <w:rFonts w:cs="Courier New"/>
+          <w:lang w:val="en-US"/>
+        </w:rPr>
+        <w:t>bagenu</w:t>
+      </w:r>
+      <w:proofErr w:type="spellEnd"/>
+      <w:r>
+        <w:rPr>
+          <w:rFonts w:cs="Courier New"/>
+          <w:lang w:val="en-US"/>
+        </w:rPr>
+        <w:t xml:space="preserve">, </w:t>
+      </w:r>
+      <w:proofErr w:type="spellStart"/>
+      <w:r>
+        <w:rPr>
+          <w:rFonts w:cs="Courier New"/>
+          <w:lang w:val="en-US"/>
+        </w:rPr>
+        <w:t>baliteke</w:t>
+      </w:r>
+      <w:proofErr w:type="spellEnd"/>
+      <w:r>
+        <w:rPr>
+          <w:rFonts w:cs="Courier New"/>
+          <w:lang w:val="en-US"/>
+        </w:rPr>
+        <w:t xml:space="preserve"> BESTE </w:t>
+      </w:r>
+      <w:proofErr w:type="spellStart"/>
+      <w:r>
+        <w:rPr>
+          <w:rFonts w:cs="Courier New"/>
+          <w:lang w:val="en-US"/>
+        </w:rPr>
+        <w:t>pelikula</w:t>
+      </w:r>
+      <w:proofErr w:type="spellEnd"/>
+      <w:r>
+        <w:rPr>
+          <w:rFonts w:cs="Courier New"/>
+          <w:lang w:val="en-US"/>
+        </w:rPr>
+        <w:t xml:space="preserve"> </w:t>
+      </w:r>
+      <w:proofErr w:type="spellStart"/>
+      <w:r>
+        <w:rPr>
+          <w:rFonts w:cs="Courier New"/>
+          <w:lang w:val="en-US"/>
+        </w:rPr>
+        <w:t>baten</w:t>
+      </w:r>
+      <w:proofErr w:type="spellEnd"/>
+      <w:r>
+        <w:rPr>
+          <w:rFonts w:cs="Courier New"/>
+          <w:lang w:val="en-US"/>
+        </w:rPr>
+        <w:t xml:space="preserve"> </w:t>
+      </w:r>
+      <w:proofErr w:type="spellStart"/>
+      <w:r>
+        <w:rPr>
+          <w:rFonts w:cs="Courier New"/>
+          <w:lang w:val="en-US"/>
+        </w:rPr>
+        <w:t>alokairuaren</w:t>
+      </w:r>
+      <w:proofErr w:type="spellEnd"/>
+      <w:r>
+        <w:rPr>
+          <w:rFonts w:cs="Courier New"/>
+          <w:lang w:val="en-US"/>
+        </w:rPr>
+        <w:t>.</w:t>
+      </w:r>
+    </w:p>
+    <w:p>
+      <w:pPr>
+        <w:autoSpaceDE w:val="0"/>
+        <w:autoSpaceDN w:val="0"/>
+        <w:adjustRightInd w:val="0"/>
+        <w:spacing w:after="0" w:line="240" w:lineRule="auto"/>
+        <w:rPr>
+          <w:rFonts w:ascii="Courier New" w:hAnsi="Courier New" w:cs="Courier New"/>
+          <w:lang w:val="en-US"/>
+        </w:rPr>
+      </w:pPr>
+    </w:p>
+    <w:p>
+      <w:pPr>
+        <w:rPr>
+          <w:lang w:val="en-US"/>
+        </w:rPr>
+      </w:pPr>
+    </w:p>
+    <w:p>
+      <w:pPr>
+        <w:pStyle w:val="Ttulo3"/>
+      </w:pPr>
+      <w:r>
+        <w:rPr>
+          <w:lang w:val="en-US"/>
+        </w:rPr>
+        <w:tab/>
+      </w:r>
+      <w:r>
+        <w:rPr>
+          <w:lang w:val="en-US"/>
+        </w:rPr>
+        <w:tab/>
+      </w:r>
+      <w:proofErr w:type="spellStart"/>
+      <w:r>
+        <w:t>Alokatutako</w:t>
+      </w:r>
+      <w:proofErr w:type="spellEnd"/>
+      <w:r>
+        <w:t xml:space="preserve"> </w:t>
+      </w:r>
+      <w:proofErr w:type="spellStart"/>
+      <w:r>
+        <w:t>pelikulak</w:t>
+      </w:r>
+      <w:proofErr w:type="spellEnd"/>
+      <w:r>
+        <w:t xml:space="preserve"> </w:t>
+      </w:r>
+      <w:proofErr w:type="spellStart"/>
+      <w:r>
+        <w:t>ikusi</w:t>
+      </w:r>
+      <w:proofErr w:type="spellEnd"/>
+    </w:p>
     <w:p/>
     <w:p>
       <w:pPr>
@@ -6214,7 +9785,26 @@
       </w:r>
       <w:proofErr w:type="spellStart"/>
       <w:r>
-        <w:t>Erabiltzaileen</w:t>
+        <w:t>Zati</w:t>
+      </w:r>
+      <w:proofErr w:type="spellEnd"/>
+      <w:r>
+        <w:t xml:space="preserve"> librea</w:t>
+      </w:r>
+    </w:p>
+    <w:p>
+      <w:pPr>
+        <w:pStyle w:val="Ttulo3"/>
+      </w:pPr>
+      <w:r>
+        <w:tab/>
+      </w:r>
+      <w:r>
+        <w:tab/>
+      </w:r>
+      <w:proofErr w:type="spellStart"/>
+      <w:r>
+        <w:t>Katalogoa</w:t>
       </w:r>
       <w:proofErr w:type="spellEnd"/>
       <w:r>
@@ -6222,274 +9812,323 @@
       </w:r>
       <w:proofErr w:type="spellStart"/>
       <w:r>
-        <w:t>zatia</w:t>
-      </w:r>
-      <w:proofErr w:type="spellEnd"/>
+        <w:t>ikusi</w:t>
+      </w:r>
+      <w:proofErr w:type="spellEnd"/>
+    </w:p>
+    <w:p>
+      <w:pPr>
+        <w:autoSpaceDE w:val="0"/>
+        <w:autoSpaceDN w:val="0"/>
+        <w:adjustRightInd w:val="0"/>
+        <w:spacing w:after="0" w:line="240" w:lineRule="auto"/>
+        <w:rPr>
+          <w:rFonts w:ascii="Courier New" w:hAnsi="Courier New" w:cs="Courier New"/>
+          <w:lang w:val="en-US"/>
+        </w:rPr>
+      </w:pPr>
+      <w:r>
+        <w:tab/>
+      </w:r>
+      <w:r>
+        <w:tab/>
+      </w:r>
+      <w:r>
+        <w:tab/>
+      </w:r>
+      <w:r>
+        <w:rPr>
+          <w:rFonts w:ascii="Courier New" w:hAnsi="Courier New" w:cs="Courier New"/>
+          <w:lang w:val="en-US"/>
+        </w:rPr>
+        <w:t>SELECT *</w:t>
+      </w:r>
+    </w:p>
+    <w:p>
+      <w:pPr>
+        <w:autoSpaceDE w:val="0"/>
+        <w:autoSpaceDN w:val="0"/>
+        <w:adjustRightInd w:val="0"/>
+        <w:spacing w:after="0" w:line="240" w:lineRule="auto"/>
+        <w:rPr>
+          <w:rFonts w:ascii="Courier New" w:hAnsi="Courier New" w:cs="Courier New"/>
+          <w:lang w:val="en-US"/>
+        </w:rPr>
+      </w:pPr>
+      <w:r>
+        <w:rPr>
+          <w:rFonts w:ascii="Courier New" w:hAnsi="Courier New" w:cs="Courier New"/>
+          <w:lang w:val="en-US"/>
+        </w:rPr>
+        <w:tab/>
+      </w:r>
+      <w:r>
+        <w:rPr>
+          <w:rFonts w:ascii="Courier New" w:hAnsi="Courier New" w:cs="Courier New"/>
+          <w:lang w:val="en-US"/>
+        </w:rPr>
+        <w:tab/>
+      </w:r>
+      <w:r>
+        <w:rPr>
+          <w:rFonts w:ascii="Courier New" w:hAnsi="Courier New" w:cs="Courier New"/>
+          <w:lang w:val="en-US"/>
+        </w:rPr>
+        <w:tab/>
+      </w:r>
+      <w:r>
+        <w:rPr>
+          <w:rFonts w:ascii="Courier New" w:hAnsi="Courier New" w:cs="Courier New"/>
+          <w:lang w:val="en-US"/>
+        </w:rPr>
+        <w:t>FROM `PELIKULA`</w:t>
+      </w:r>
+    </w:p>
+    <w:p>
+      <w:pPr>
+        <w:autoSpaceDE w:val="0"/>
+        <w:autoSpaceDN w:val="0"/>
+        <w:adjustRightInd w:val="0"/>
+        <w:spacing w:after="0" w:line="240" w:lineRule="auto"/>
+        <w:rPr>
+          <w:rFonts w:ascii="Courier New" w:hAnsi="Courier New" w:cs="Courier New"/>
+          <w:lang w:val="en-US"/>
+        </w:rPr>
+      </w:pPr>
+      <w:r>
+        <w:rPr>
+          <w:rFonts w:ascii="Courier New" w:hAnsi="Courier New" w:cs="Courier New"/>
+          <w:lang w:val="en-US"/>
+        </w:rPr>
+        <w:tab/>
+      </w:r>
+      <w:r>
+        <w:rPr>
+          <w:rFonts w:ascii="Courier New" w:hAnsi="Courier New" w:cs="Courier New"/>
+          <w:lang w:val="en-US"/>
+        </w:rPr>
+        <w:tab/>
+      </w:r>
+      <w:r>
+        <w:rPr>
+          <w:rFonts w:ascii="Courier New" w:hAnsi="Courier New" w:cs="Courier New"/>
+          <w:lang w:val="en-US"/>
+        </w:rPr>
+        <w:tab/>
+      </w:r>
+      <w:r>
+        <w:rPr>
+          <w:rFonts w:ascii="Courier New" w:hAnsi="Courier New" w:cs="Courier New"/>
+          <w:lang w:val="en-US"/>
+        </w:rPr>
+        <w:t>ORDER BY `</w:t>
+      </w:r>
+      <w:proofErr w:type="spellStart"/>
+      <w:r>
+        <w:rPr>
+          <w:rFonts w:ascii="Courier New" w:hAnsi="Courier New" w:cs="Courier New"/>
+          <w:lang w:val="en-US"/>
+        </w:rPr>
+        <w:t>Izena</w:t>
+      </w:r>
+      <w:proofErr w:type="spellEnd"/>
+      <w:r>
+        <w:rPr>
+          <w:rFonts w:ascii="Courier New" w:hAnsi="Courier New" w:cs="Courier New"/>
+          <w:lang w:val="en-US"/>
+        </w:rPr>
+        <w:t>`;</w:t>
+      </w:r>
+    </w:p>
+    <w:p>
+      <w:pPr>
+        <w:autoSpaceDE w:val="0"/>
+        <w:autoSpaceDN w:val="0"/>
+        <w:adjustRightInd w:val="0"/>
+        <w:spacing w:after="0" w:line="240" w:lineRule="auto"/>
+        <w:rPr>
+          <w:lang w:val="en-US"/>
+        </w:rPr>
+      </w:pPr>
     </w:p>
     <w:p>
       <w:pPr>
         <w:pStyle w:val="Ttulo3"/>
-      </w:pPr>
-      <w:r>
-        <w:tab/>
-      </w:r>
-      <w:r>
-        <w:tab/>
-      </w:r>
-      <w:proofErr w:type="spellStart"/>
-      <w:r>
-        <w:t>Pasahitza</w:t>
-      </w:r>
-      <w:proofErr w:type="spellEnd"/>
-      <w:r>
+        <w:rPr>
+          <w:lang w:val="en-US"/>
+        </w:rPr>
+      </w:pPr>
+      <w:r>
+        <w:rPr>
+          <w:lang w:val="en-US"/>
+        </w:rPr>
+        <w:tab/>
+      </w:r>
+      <w:r>
+        <w:rPr>
+          <w:lang w:val="en-US"/>
+        </w:rPr>
+        <w:tab/>
+      </w:r>
+      <w:proofErr w:type="spellStart"/>
+      <w:r>
+        <w:rPr>
+          <w:lang w:val="en-US"/>
+        </w:rPr>
+        <w:t>Estreinaldiak</w:t>
+      </w:r>
+      <w:proofErr w:type="spellEnd"/>
+      <w:r>
+        <w:rPr>
+          <w:lang w:val="en-US"/>
+        </w:rPr>
         <w:t xml:space="preserve"> </w:t>
       </w:r>
       <w:proofErr w:type="spellStart"/>
       <w:r>
-        <w:t>aldatu</w:t>
-      </w:r>
-      <w:proofErr w:type="spellEnd"/>
-    </w:p>
-    <w:p>
-      <w:pPr>
-        <w:pStyle w:val="Ttulo3"/>
-      </w:pPr>
-      <w:r>
-        <w:tab/>
-      </w:r>
-      <w:r>
-        <w:tab/>
-      </w:r>
-      <w:proofErr w:type="spellStart"/>
-      <w:r>
-        <w:t>Helbidea</w:t>
-      </w:r>
-      <w:proofErr w:type="spellEnd"/>
-      <w:r>
-        <w:t xml:space="preserve"> </w:t>
-      </w:r>
-      <w:proofErr w:type="spellStart"/>
-      <w:r>
-        <w:t>aldatu</w:t>
-      </w:r>
-      <w:proofErr w:type="spellEnd"/>
-    </w:p>
-    <w:p>
-      <w:pPr>
-        <w:pStyle w:val="Ttulo3"/>
-      </w:pPr>
-      <w:r>
-        <w:tab/>
-      </w:r>
-      <w:r>
-        <w:tab/>
-      </w:r>
-      <w:proofErr w:type="spellStart"/>
-      <w:r>
-        <w:t>Izena</w:t>
-      </w:r>
-      <w:proofErr w:type="spellEnd"/>
-      <w:r>
-        <w:t xml:space="preserve"> </w:t>
-      </w:r>
-      <w:proofErr w:type="spellStart"/>
-      <w:r>
-        <w:t>aldatu</w:t>
-      </w:r>
-      <w:proofErr w:type="spellEnd"/>
-    </w:p>
-    <w:p>
-      <w:pPr>
-        <w:pStyle w:val="Ttulo3"/>
-      </w:pPr>
-      <w:r>
-        <w:tab/>
-      </w:r>
-      <w:r>
-        <w:tab/>
-      </w:r>
-      <w:proofErr w:type="spellStart"/>
-      <w:r>
-        <w:t>Abizena</w:t>
-      </w:r>
-      <w:proofErr w:type="spellEnd"/>
-      <w:r>
-        <w:t xml:space="preserve"> </w:t>
-      </w:r>
-      <w:proofErr w:type="spellStart"/>
-      <w:r>
-        <w:t>aldatu</w:t>
-      </w:r>
-      <w:proofErr w:type="spellEnd"/>
-    </w:p>
-    <w:p>
-      <w:pPr>
-        <w:pStyle w:val="Ttulo3"/>
-      </w:pPr>
-      <w:r>
-        <w:tab/>
-      </w:r>
-      <w:r>
-        <w:tab/>
-      </w:r>
-      <w:proofErr w:type="spellStart"/>
-      <w:r>
-        <w:t>Kreditua</w:t>
-      </w:r>
-      <w:proofErr w:type="spellEnd"/>
-      <w:r>
-        <w:t xml:space="preserve"> </w:t>
-      </w:r>
-      <w:proofErr w:type="spellStart"/>
-      <w:r>
-        <w:t>gehitu</w:t>
-      </w:r>
-      <w:proofErr w:type="spellEnd"/>
-    </w:p>
-    <w:p>
-      <w:pPr>
-        <w:pStyle w:val="Ttulo3"/>
-      </w:pPr>
-      <w:r>
-        <w:tab/>
-      </w:r>
-      <w:r>
-        <w:tab/>
-      </w:r>
-      <w:proofErr w:type="spellStart"/>
-      <w:r>
-        <w:t>Pelikula</w:t>
-      </w:r>
-      <w:proofErr w:type="spellEnd"/>
-      <w:r>
-        <w:t xml:space="preserve"> </w:t>
-      </w:r>
-      <w:proofErr w:type="spellStart"/>
-      <w:r>
-        <w:t>alokatu</w:t>
-      </w:r>
-      <w:proofErr w:type="spellEnd"/>
-    </w:p>
-    <w:p>
-      <w:pPr>
-        <w:pStyle w:val="Ttulo3"/>
-      </w:pPr>
-      <w:r>
-        <w:tab/>
-      </w:r>
-      <w:r>
-        <w:tab/>
-      </w:r>
-      <w:proofErr w:type="spellStart"/>
-      <w:r>
-        <w:t>Pelikula</w:t>
-      </w:r>
-      <w:proofErr w:type="spellEnd"/>
-      <w:r>
-        <w:t xml:space="preserve"> </w:t>
-      </w:r>
-      <w:proofErr w:type="spellStart"/>
-      <w:r>
-        <w:t>itzuli</w:t>
-      </w:r>
-      <w:proofErr w:type="spellEnd"/>
-    </w:p>
-    <w:p>
-      <w:pPr>
-        <w:pStyle w:val="Ttulo3"/>
-      </w:pPr>
-      <w:r>
-        <w:tab/>
-      </w:r>
-      <w:r>
-        <w:tab/>
-      </w:r>
-      <w:proofErr w:type="spellStart"/>
-      <w:r>
-        <w:t>Alokatutako</w:t>
-      </w:r>
-      <w:proofErr w:type="spellEnd"/>
-      <w:r>
-        <w:t xml:space="preserve"> </w:t>
-      </w:r>
-      <w:proofErr w:type="spellStart"/>
-      <w:r>
-        <w:t>pelikulak</w:t>
-      </w:r>
-      <w:proofErr w:type="spellEnd"/>
-      <w:r>
-        <w:t xml:space="preserve"> </w:t>
-      </w:r>
-      <w:proofErr w:type="spellStart"/>
-      <w:r>
+        <w:rPr>
+          <w:lang w:val="en-US"/>
+        </w:rPr>
         <w:t>ikusi</w:t>
       </w:r>
       <w:proofErr w:type="spellEnd"/>
     </w:p>
-    <w:p/>
-    <w:p>
-      <w:pPr>
-        <w:pStyle w:val="Ttulo2"/>
-      </w:pPr>
-      <w:r>
-        <w:tab/>
-      </w:r>
-      <w:proofErr w:type="spellStart"/>
-      <w:r>
-        <w:t>Zati</w:t>
-      </w:r>
-      <w:proofErr w:type="spellEnd"/>
-      <w:r>
-        <w:t xml:space="preserve"> librea</w:t>
-      </w:r>
-    </w:p>
-    <w:p>
-      <w:pPr>
-        <w:pStyle w:val="Ttulo3"/>
-      </w:pPr>
-      <w:r>
-        <w:tab/>
-      </w:r>
-      <w:r>
-        <w:tab/>
-      </w:r>
-      <w:proofErr w:type="spellStart"/>
-      <w:r>
-        <w:t>Katalogoa</w:t>
-      </w:r>
-      <w:proofErr w:type="spellEnd"/>
-      <w:r>
-        <w:t xml:space="preserve"> </w:t>
-      </w:r>
-      <w:proofErr w:type="spellStart"/>
-      <w:r>
-        <w:t>ikusi</w:t>
-      </w:r>
-      <w:proofErr w:type="spellEnd"/>
-    </w:p>
-    <w:p>
-      <w:pPr>
-        <w:pStyle w:val="Ttulo3"/>
-      </w:pPr>
-      <w:r>
-        <w:tab/>
-      </w:r>
-      <w:r>
-        <w:tab/>
-      </w:r>
-      <w:proofErr w:type="spellStart"/>
-      <w:r>
-        <w:t>Estreinaldiak</w:t>
-      </w:r>
-      <w:proofErr w:type="spellEnd"/>
-      <w:r>
-        <w:t xml:space="preserve"> </w:t>
-      </w:r>
-      <w:proofErr w:type="spellStart"/>
-      <w:r>
-        <w:t>ikusi</w:t>
-      </w:r>
-      <w:proofErr w:type="spellEnd"/>
+    <w:p>
+      <w:pPr>
+        <w:autoSpaceDE w:val="0"/>
+        <w:autoSpaceDN w:val="0"/>
+        <w:adjustRightInd w:val="0"/>
+        <w:spacing w:after="0" w:line="240" w:lineRule="auto"/>
+        <w:rPr>
+          <w:rFonts w:ascii="Courier New" w:hAnsi="Courier New" w:cs="Courier New"/>
+          <w:lang w:val="en-US"/>
+        </w:rPr>
+      </w:pPr>
+      <w:r>
+        <w:rPr>
+          <w:lang w:val="en-US"/>
+        </w:rPr>
+        <w:tab/>
+      </w:r>
+      <w:r>
+        <w:rPr>
+          <w:lang w:val="en-US"/>
+        </w:rPr>
+        <w:tab/>
+      </w:r>
+      <w:r>
+        <w:rPr>
+          <w:lang w:val="en-US"/>
+        </w:rPr>
+        <w:tab/>
+      </w:r>
+      <w:r>
+        <w:rPr>
+          <w:rFonts w:ascii="Courier New" w:hAnsi="Courier New" w:cs="Courier New"/>
+          <w:lang w:val="en-US"/>
+        </w:rPr>
+        <w:t>SELECT *</w:t>
+      </w:r>
+    </w:p>
+    <w:p>
+      <w:pPr>
+        <w:autoSpaceDE w:val="0"/>
+        <w:autoSpaceDN w:val="0"/>
+        <w:adjustRightInd w:val="0"/>
+        <w:spacing w:after="0" w:line="240" w:lineRule="auto"/>
+        <w:rPr>
+          <w:rFonts w:ascii="Courier New" w:hAnsi="Courier New" w:cs="Courier New"/>
+          <w:lang w:val="en-US"/>
+        </w:rPr>
+      </w:pPr>
+      <w:r>
+        <w:rPr>
+          <w:rFonts w:ascii="Courier New" w:hAnsi="Courier New" w:cs="Courier New"/>
+          <w:lang w:val="en-US"/>
+        </w:rPr>
+        <w:tab/>
+      </w:r>
+      <w:r>
+        <w:rPr>
+          <w:rFonts w:ascii="Courier New" w:hAnsi="Courier New" w:cs="Courier New"/>
+          <w:lang w:val="en-US"/>
+        </w:rPr>
+        <w:tab/>
+      </w:r>
+      <w:r>
+        <w:rPr>
+          <w:rFonts w:ascii="Courier New" w:hAnsi="Courier New" w:cs="Courier New"/>
+          <w:lang w:val="en-US"/>
+        </w:rPr>
+        <w:tab/>
+        <w:t>FROM</w:t>
+      </w:r>
+      <w:r>
+        <w:rPr>
+          <w:rFonts w:ascii="Courier New" w:hAnsi="Courier New" w:cs="Courier New"/>
+          <w:lang w:val="en-US"/>
+        </w:rPr>
+        <w:t xml:space="preserve"> `PELIKULA`</w:t>
+      </w:r>
+    </w:p>
+    <w:p>
+      <w:pPr>
+        <w:rPr>
+          <w:lang w:val="en-US"/>
+        </w:rPr>
+      </w:pPr>
+      <w:r>
+        <w:rPr>
+          <w:rFonts w:ascii="Courier New" w:hAnsi="Courier New" w:cs="Courier New"/>
+          <w:lang w:val="en-US"/>
+        </w:rPr>
+        <w:tab/>
+      </w:r>
+      <w:r>
+        <w:rPr>
+          <w:rFonts w:ascii="Courier New" w:hAnsi="Courier New" w:cs="Courier New"/>
+          <w:lang w:val="en-US"/>
+        </w:rPr>
+        <w:tab/>
+      </w:r>
+      <w:r>
+        <w:rPr>
+          <w:rFonts w:ascii="Courier New" w:hAnsi="Courier New" w:cs="Courier New"/>
+          <w:lang w:val="en-US"/>
+        </w:rPr>
+        <w:tab/>
+        <w:t>ORDER B</w:t>
+      </w:r>
+      <w:r>
+        <w:rPr>
+          <w:rFonts w:ascii="Courier New" w:hAnsi="Courier New" w:cs="Courier New"/>
+          <w:lang w:val="en-US"/>
+        </w:rPr>
+        <w:t>Y `</w:t>
+      </w:r>
+      <w:proofErr w:type="spellStart"/>
+      <w:r>
+        <w:rPr>
+          <w:rFonts w:ascii="Courier New" w:hAnsi="Courier New" w:cs="Courier New"/>
+          <w:lang w:val="en-US"/>
+        </w:rPr>
+        <w:t>Sartze_data</w:t>
+      </w:r>
+      <w:proofErr w:type="spellEnd"/>
+      <w:r>
+        <w:rPr>
+          <w:rFonts w:ascii="Courier New" w:hAnsi="Courier New" w:cs="Courier New"/>
+          <w:lang w:val="en-US"/>
+        </w:rPr>
+        <w:t>` DESC LIMIT 10;</w:t>
+      </w:r>
+    </w:p>
+    <w:p>
+      <w:pPr>
+        <w:rPr>
+          <w:lang w:val="en-US"/>
+        </w:rPr>
+      </w:pPr>
     </w:p>
     <w:sectPr>
       <w:pgSz w:w="11906" w:h="16838"/>

</xml_diff>

<commit_message>
Enekoren bugasoak zuzenduta ¬¬
</commit_message>
<xml_diff>
--- a/Txostena.docx
+++ b/Txostena.docx
@@ -2,8 +2,6 @@
 <file path=word/document.xml><?xml version="1.0" encoding="utf-8"?>
 <w:document xmlns:wpc="http://schemas.microsoft.com/office/word/2010/wordprocessingCanvas" xmlns:mc="http://schemas.openxmlformats.org/markup-compatibility/2006" xmlns:o="urn:schemas-microsoft-com:office:office" xmlns:r="http://schemas.openxmlformats.org/officeDocument/2006/relationships" xmlns:m="http://schemas.openxmlformats.org/officeDocument/2006/math" xmlns:v="urn:schemas-microsoft-com:vml" xmlns:wp14="http://schemas.microsoft.com/office/word/2010/wordprocessingDrawing" xmlns:wp="http://schemas.openxmlformats.org/drawingml/2006/wordprocessingDrawing" xmlns:w10="urn:schemas-microsoft-com:office:word" xmlns:w="http://schemas.openxmlformats.org/wordprocessingml/2006/main" xmlns:w14="http://schemas.microsoft.com/office/word/2010/wordml" xmlns:w15="http://schemas.microsoft.com/office/word/2012/wordml" xmlns:wpg="http://schemas.microsoft.com/office/word/2010/wordprocessingGroup" xmlns:wpi="http://schemas.microsoft.com/office/word/2010/wordprocessingInk" xmlns:wne="http://schemas.microsoft.com/office/word/2006/wordml" xmlns:wps="http://schemas.microsoft.com/office/word/2010/wordprocessingShape" mc:Ignorable="w14 w15 wp14">
   <w:body>
-    <w:bookmarkStart w:id="0" w:name="_GoBack"/>
-    <w:bookmarkEnd w:id="0"/>
     <w:p>
       <w:r>
         <w:rPr>
@@ -9775,47 +9773,6 @@
       </w:r>
       <w:proofErr w:type="spellEnd"/>
     </w:p>
-    <w:p/>
-    <w:p>
-      <w:pPr>
-        <w:pStyle w:val="Ttulo2"/>
-      </w:pPr>
-      <w:r>
-        <w:tab/>
-      </w:r>
-      <w:proofErr w:type="spellStart"/>
-      <w:r>
-        <w:t>Zati</w:t>
-      </w:r>
-      <w:proofErr w:type="spellEnd"/>
-      <w:r>
-        <w:t xml:space="preserve"> librea</w:t>
-      </w:r>
-    </w:p>
-    <w:p>
-      <w:pPr>
-        <w:pStyle w:val="Ttulo3"/>
-      </w:pPr>
-      <w:r>
-        <w:tab/>
-      </w:r>
-      <w:r>
-        <w:tab/>
-      </w:r>
-      <w:proofErr w:type="spellStart"/>
-      <w:r>
-        <w:t>Katalogoa</w:t>
-      </w:r>
-      <w:proofErr w:type="spellEnd"/>
-      <w:r>
-        <w:t xml:space="preserve"> </w:t>
-      </w:r>
-      <w:proofErr w:type="spellStart"/>
-      <w:r>
-        <w:t>ikusi</w:t>
-      </w:r>
-      <w:proofErr w:type="spellEnd"/>
-    </w:p>
     <w:p>
       <w:pPr>
         <w:autoSpaceDE w:val="0"/>
@@ -9824,24 +9781,44 @@
         <w:spacing w:after="0" w:line="240" w:lineRule="auto"/>
         <w:rPr>
           <w:rFonts w:ascii="Courier New" w:hAnsi="Courier New" w:cs="Courier New"/>
-          <w:lang w:val="en-US"/>
-        </w:rPr>
-      </w:pPr>
-      <w:r>
-        <w:tab/>
-      </w:r>
-      <w:r>
-        <w:tab/>
-      </w:r>
-      <w:r>
-        <w:tab/>
-      </w:r>
-      <w:r>
-        <w:rPr>
-          <w:rFonts w:ascii="Courier New" w:hAnsi="Courier New" w:cs="Courier New"/>
-          <w:lang w:val="en-US"/>
-        </w:rPr>
-        <w:t>SELECT *</w:t>
+          <w:sz w:val="20"/>
+          <w:szCs w:val="20"/>
+        </w:rPr>
+      </w:pPr>
+      <w:r>
+        <w:tab/>
+      </w:r>
+      <w:r>
+        <w:tab/>
+      </w:r>
+      <w:r>
+        <w:tab/>
+      </w:r>
+      <w:r>
+        <w:rPr>
+          <w:rFonts w:ascii="Courier New" w:hAnsi="Courier New" w:cs="Courier New"/>
+          <w:sz w:val="20"/>
+          <w:szCs w:val="20"/>
+        </w:rPr>
+        <w:t>SELECT `</w:t>
+      </w:r>
+      <w:proofErr w:type="spellStart"/>
+      <w:r>
+        <w:rPr>
+          <w:rFonts w:ascii="Courier New" w:hAnsi="Courier New" w:cs="Courier New"/>
+          <w:sz w:val="20"/>
+          <w:szCs w:val="20"/>
+        </w:rPr>
+        <w:t>Pelikula_kodea</w:t>
+      </w:r>
+      <w:proofErr w:type="spellEnd"/>
+      <w:r>
+        <w:rPr>
+          <w:rFonts w:ascii="Courier New" w:hAnsi="Courier New" w:cs="Courier New"/>
+          <w:sz w:val="20"/>
+          <w:szCs w:val="20"/>
+        </w:rPr>
+        <w:t>`</w:t>
       </w:r>
     </w:p>
     <w:p>
@@ -9852,37 +9829,152 @@
         <w:spacing w:after="0" w:line="240" w:lineRule="auto"/>
         <w:rPr>
           <w:rFonts w:ascii="Courier New" w:hAnsi="Courier New" w:cs="Courier New"/>
-          <w:lang w:val="en-US"/>
-        </w:rPr>
-      </w:pPr>
-      <w:r>
-        <w:rPr>
-          <w:rFonts w:ascii="Courier New" w:hAnsi="Courier New" w:cs="Courier New"/>
-          <w:lang w:val="en-US"/>
-        </w:rPr>
-        <w:tab/>
-      </w:r>
-      <w:r>
-        <w:rPr>
-          <w:rFonts w:ascii="Courier New" w:hAnsi="Courier New" w:cs="Courier New"/>
-          <w:lang w:val="en-US"/>
-        </w:rPr>
-        <w:tab/>
-      </w:r>
-      <w:r>
-        <w:rPr>
-          <w:rFonts w:ascii="Courier New" w:hAnsi="Courier New" w:cs="Courier New"/>
-          <w:lang w:val="en-US"/>
-        </w:rPr>
-        <w:tab/>
-      </w:r>
-      <w:r>
-        <w:rPr>
-          <w:rFonts w:ascii="Courier New" w:hAnsi="Courier New" w:cs="Courier New"/>
-          <w:lang w:val="en-US"/>
-        </w:rPr>
-        <w:t>FROM `PELIKULA`</w:t>
-      </w:r>
+          <w:sz w:val="20"/>
+          <w:szCs w:val="20"/>
+        </w:rPr>
+      </w:pPr>
+      <w:r>
+        <w:rPr>
+          <w:rFonts w:ascii="Courier New" w:hAnsi="Courier New" w:cs="Courier New"/>
+          <w:sz w:val="20"/>
+          <w:szCs w:val="20"/>
+        </w:rPr>
+        <w:tab/>
+      </w:r>
+      <w:r>
+        <w:rPr>
+          <w:rFonts w:ascii="Courier New" w:hAnsi="Courier New" w:cs="Courier New"/>
+          <w:sz w:val="20"/>
+          <w:szCs w:val="20"/>
+        </w:rPr>
+        <w:tab/>
+      </w:r>
+      <w:r>
+        <w:rPr>
+          <w:rFonts w:ascii="Courier New" w:hAnsi="Courier New" w:cs="Courier New"/>
+          <w:sz w:val="20"/>
+          <w:szCs w:val="20"/>
+        </w:rPr>
+        <w:tab/>
+      </w:r>
+      <w:r>
+        <w:rPr>
+          <w:rFonts w:ascii="Courier New" w:hAnsi="Courier New" w:cs="Courier New"/>
+          <w:sz w:val="20"/>
+          <w:szCs w:val="20"/>
+        </w:rPr>
+        <w:t>FROM `ALOKAIRUAK`</w:t>
+      </w:r>
+    </w:p>
+    <w:p>
+      <w:r>
+        <w:rPr>
+          <w:rFonts w:ascii="Courier New" w:hAnsi="Courier New" w:cs="Courier New"/>
+          <w:sz w:val="20"/>
+          <w:szCs w:val="20"/>
+        </w:rPr>
+        <w:tab/>
+      </w:r>
+      <w:r>
+        <w:rPr>
+          <w:rFonts w:ascii="Courier New" w:hAnsi="Courier New" w:cs="Courier New"/>
+          <w:sz w:val="20"/>
+          <w:szCs w:val="20"/>
+        </w:rPr>
+        <w:tab/>
+      </w:r>
+      <w:r>
+        <w:rPr>
+          <w:rFonts w:ascii="Courier New" w:hAnsi="Courier New" w:cs="Courier New"/>
+          <w:sz w:val="20"/>
+          <w:szCs w:val="20"/>
+        </w:rPr>
+        <w:tab/>
+      </w:r>
+      <w:r>
+        <w:rPr>
+          <w:rFonts w:ascii="Courier New" w:hAnsi="Courier New" w:cs="Courier New"/>
+          <w:sz w:val="20"/>
+          <w:szCs w:val="20"/>
+        </w:rPr>
+        <w:t>WHERE `</w:t>
+      </w:r>
+      <w:proofErr w:type="spellStart"/>
+      <w:r>
+        <w:rPr>
+          <w:rFonts w:ascii="Courier New" w:hAnsi="Courier New" w:cs="Courier New"/>
+          <w:sz w:val="20"/>
+          <w:szCs w:val="20"/>
+        </w:rPr>
+        <w:t>Bazkide_kodea</w:t>
+      </w:r>
+      <w:proofErr w:type="spellEnd"/>
+      <w:r>
+        <w:rPr>
+          <w:rFonts w:ascii="Courier New" w:hAnsi="Courier New" w:cs="Courier New"/>
+          <w:sz w:val="20"/>
+          <w:szCs w:val="20"/>
+        </w:rPr>
+        <w:t>`='</w:t>
+      </w:r>
+      <w:proofErr w:type="spellStart"/>
+      <w:r>
+        <w:rPr>
+          <w:rFonts w:ascii="Courier New" w:hAnsi="Courier New" w:cs="Courier New"/>
+          <w:sz w:val="20"/>
+          <w:szCs w:val="20"/>
+        </w:rPr>
+        <w:t>pBezKodea</w:t>
+      </w:r>
+      <w:proofErr w:type="spellEnd"/>
+      <w:r>
+        <w:rPr>
+          <w:rFonts w:ascii="Courier New" w:hAnsi="Courier New" w:cs="Courier New"/>
+          <w:sz w:val="20"/>
+          <w:szCs w:val="20"/>
+        </w:rPr>
+        <w:t>+';</w:t>
+      </w:r>
+    </w:p>
+    <w:p>
+      <w:pPr>
+        <w:pStyle w:val="Ttulo2"/>
+      </w:pPr>
+      <w:r>
+        <w:tab/>
+      </w:r>
+      <w:proofErr w:type="spellStart"/>
+      <w:r>
+        <w:t>Zati</w:t>
+      </w:r>
+      <w:proofErr w:type="spellEnd"/>
+      <w:r>
+        <w:t xml:space="preserve"> librea</w:t>
+      </w:r>
+    </w:p>
+    <w:p>
+      <w:pPr>
+        <w:pStyle w:val="Ttulo3"/>
+      </w:pPr>
+      <w:r>
+        <w:tab/>
+      </w:r>
+      <w:r>
+        <w:tab/>
+      </w:r>
+      <w:proofErr w:type="spellStart"/>
+      <w:r>
+        <w:t>Katalogoa</w:t>
+      </w:r>
+      <w:proofErr w:type="spellEnd"/>
+      <w:r>
+        <w:t xml:space="preserve"> </w:t>
+      </w:r>
+      <w:proofErr w:type="spellStart"/>
+      <w:r>
+        <w:t>ikusi</w:t>
+      </w:r>
+      <w:proofErr w:type="spellEnd"/>
     </w:p>
     <w:p>
       <w:pPr>
@@ -9896,48 +9988,20 @@
         </w:rPr>
       </w:pPr>
       <w:r>
-        <w:rPr>
-          <w:rFonts w:ascii="Courier New" w:hAnsi="Courier New" w:cs="Courier New"/>
-          <w:lang w:val="en-US"/>
-        </w:rPr>
-        <w:tab/>
-      </w:r>
-      <w:r>
-        <w:rPr>
-          <w:rFonts w:ascii="Courier New" w:hAnsi="Courier New" w:cs="Courier New"/>
-          <w:lang w:val="en-US"/>
-        </w:rPr>
-        <w:tab/>
-      </w:r>
-      <w:r>
-        <w:rPr>
-          <w:rFonts w:ascii="Courier New" w:hAnsi="Courier New" w:cs="Courier New"/>
-          <w:lang w:val="en-US"/>
-        </w:rPr>
-        <w:tab/>
-      </w:r>
-      <w:r>
-        <w:rPr>
-          <w:rFonts w:ascii="Courier New" w:hAnsi="Courier New" w:cs="Courier New"/>
-          <w:lang w:val="en-US"/>
-        </w:rPr>
-        <w:t>ORDER BY `</w:t>
-      </w:r>
-      <w:proofErr w:type="spellStart"/>
-      <w:r>
-        <w:rPr>
-          <w:rFonts w:ascii="Courier New" w:hAnsi="Courier New" w:cs="Courier New"/>
-          <w:lang w:val="en-US"/>
-        </w:rPr>
-        <w:t>Izena</w:t>
-      </w:r>
-      <w:proofErr w:type="spellEnd"/>
-      <w:r>
-        <w:rPr>
-          <w:rFonts w:ascii="Courier New" w:hAnsi="Courier New" w:cs="Courier New"/>
-          <w:lang w:val="en-US"/>
-        </w:rPr>
-        <w:t>`;</w:t>
+        <w:tab/>
+      </w:r>
+      <w:r>
+        <w:tab/>
+      </w:r>
+      <w:r>
+        <w:tab/>
+      </w:r>
+      <w:r>
+        <w:rPr>
+          <w:rFonts w:ascii="Courier New" w:hAnsi="Courier New" w:cs="Courier New"/>
+          <w:lang w:val="en-US"/>
+        </w:rPr>
+        <w:t>SELECT *</w:t>
       </w:r>
     </w:p>
     <w:p>
@@ -9947,9 +10011,107 @@
         <w:adjustRightInd w:val="0"/>
         <w:spacing w:after="0" w:line="240" w:lineRule="auto"/>
         <w:rPr>
-          <w:lang w:val="en-US"/>
-        </w:rPr>
-      </w:pPr>
+          <w:rFonts w:ascii="Courier New" w:hAnsi="Courier New" w:cs="Courier New"/>
+          <w:lang w:val="en-US"/>
+        </w:rPr>
+      </w:pPr>
+      <w:r>
+        <w:rPr>
+          <w:rFonts w:ascii="Courier New" w:hAnsi="Courier New" w:cs="Courier New"/>
+          <w:lang w:val="en-US"/>
+        </w:rPr>
+        <w:tab/>
+      </w:r>
+      <w:r>
+        <w:rPr>
+          <w:rFonts w:ascii="Courier New" w:hAnsi="Courier New" w:cs="Courier New"/>
+          <w:lang w:val="en-US"/>
+        </w:rPr>
+        <w:tab/>
+      </w:r>
+      <w:r>
+        <w:rPr>
+          <w:rFonts w:ascii="Courier New" w:hAnsi="Courier New" w:cs="Courier New"/>
+          <w:lang w:val="en-US"/>
+        </w:rPr>
+        <w:tab/>
+      </w:r>
+      <w:r>
+        <w:rPr>
+          <w:rFonts w:ascii="Courier New" w:hAnsi="Courier New" w:cs="Courier New"/>
+          <w:lang w:val="en-US"/>
+        </w:rPr>
+        <w:t>FROM `PELIKULA`</w:t>
+      </w:r>
+    </w:p>
+    <w:p>
+      <w:pPr>
+        <w:autoSpaceDE w:val="0"/>
+        <w:autoSpaceDN w:val="0"/>
+        <w:adjustRightInd w:val="0"/>
+        <w:spacing w:after="0" w:line="240" w:lineRule="auto"/>
+        <w:rPr>
+          <w:rFonts w:ascii="Courier New" w:hAnsi="Courier New" w:cs="Courier New"/>
+          <w:lang w:val="en-US"/>
+        </w:rPr>
+      </w:pPr>
+      <w:r>
+        <w:rPr>
+          <w:rFonts w:ascii="Courier New" w:hAnsi="Courier New" w:cs="Courier New"/>
+          <w:lang w:val="en-US"/>
+        </w:rPr>
+        <w:tab/>
+      </w:r>
+      <w:r>
+        <w:rPr>
+          <w:rFonts w:ascii="Courier New" w:hAnsi="Courier New" w:cs="Courier New"/>
+          <w:lang w:val="en-US"/>
+        </w:rPr>
+        <w:tab/>
+      </w:r>
+      <w:r>
+        <w:rPr>
+          <w:rFonts w:ascii="Courier New" w:hAnsi="Courier New" w:cs="Courier New"/>
+          <w:lang w:val="en-US"/>
+        </w:rPr>
+        <w:tab/>
+      </w:r>
+      <w:r>
+        <w:rPr>
+          <w:rFonts w:ascii="Courier New" w:hAnsi="Courier New" w:cs="Courier New"/>
+          <w:lang w:val="en-US"/>
+        </w:rPr>
+        <w:t>ORDER BY `</w:t>
+      </w:r>
+      <w:proofErr w:type="spellStart"/>
+      <w:r>
+        <w:rPr>
+          <w:rFonts w:ascii="Courier New" w:hAnsi="Courier New" w:cs="Courier New"/>
+          <w:lang w:val="en-US"/>
+        </w:rPr>
+        <w:t>Izena</w:t>
+      </w:r>
+      <w:proofErr w:type="spellEnd"/>
+      <w:r>
+        <w:rPr>
+          <w:rFonts w:ascii="Courier New" w:hAnsi="Courier New" w:cs="Courier New"/>
+          <w:lang w:val="en-US"/>
+        </w:rPr>
+        <w:t>`;</w:t>
+      </w:r>
+    </w:p>
+    <w:p>
+      <w:pPr>
+        <w:autoSpaceDE w:val="0"/>
+        <w:autoSpaceDN w:val="0"/>
+        <w:adjustRightInd w:val="0"/>
+        <w:spacing w:after="0" w:line="240" w:lineRule="auto"/>
+        <w:rPr>
+          <w:lang w:val="en-US"/>
+        </w:rPr>
+      </w:pPr>
+      <w:bookmarkStart w:id="0" w:name="_GoBack"/>
+      <w:bookmarkEnd w:id="0"/>
     </w:p>
     <w:p>
       <w:pPr>

</xml_diff>